<commit_message>
add delivery note + invoice map/download => next step credit Notes
</commit_message>
<xml_diff>
--- a/src/assets/invoice_2.docx
+++ b/src/assets/invoice_2.docx
@@ -6,7 +6,7 @@
       <w:tblPr>
         <w:tblW w:w="9722" w:type="dxa"/>
         <w:jc w:val="center"/>
-        <w:tblInd w:w="972" w:type="dxa"/>
+        <w:tblInd w:w="1080" w:type="dxa"/>
         <w:tblBorders>
           <w:top w:val="single" w:color="ffffff" w:sz="8" w:space="0" w:shadow="0" w:frame="0"/>
           <w:left w:val="single" w:color="ffffff" w:sz="8" w:space="0" w:shadow="0" w:frame="0"/>
@@ -19,17 +19,17 @@
         <w:tblLayout w:type="fixed"/>
       </w:tblPr>
       <w:tblGrid>
-        <w:gridCol w:w="1834"/>
-        <w:gridCol w:w="4392"/>
-        <w:gridCol w:w="1951"/>
-        <w:gridCol w:w="1545"/>
+        <w:gridCol w:w="1345"/>
+        <w:gridCol w:w="4881"/>
+        <w:gridCol w:w="1370"/>
+        <w:gridCol w:w="2126"/>
       </w:tblGrid>
       <w:tr>
         <w:tblPrEx>
           <w:shd w:val="clear" w:color="auto" w:fill="d0ddef"/>
         </w:tblPrEx>
         <w:trPr>
-          <w:trHeight w:val="375" w:hRule="atLeast"/>
+          <w:trHeight w:val="385" w:hRule="atLeast"/>
         </w:trPr>
         <w:tc>
           <w:tcPr>
@@ -62,7 +62,7 @@
         </w:trPr>
         <w:tc>
           <w:tcPr>
-            <w:tcW w:type="dxa" w:w="1834"/>
+            <w:tcW w:type="dxa" w:w="1345"/>
             <w:tcBorders>
               <w:top w:val="nil"/>
               <w:left w:val="single" w:color="000000" w:sz="4" w:space="0" w:shadow="0" w:frame="0"/>
@@ -121,7 +121,7 @@
         </w:tc>
         <w:tc>
           <w:tcPr>
-            <w:tcW w:type="dxa" w:w="4392"/>
+            <w:tcW w:type="dxa" w:w="4881"/>
             <w:tcBorders>
               <w:top w:val="nil"/>
               <w:left w:val="nil"/>
@@ -150,35 +150,13 @@
                 <w:rtl w:val="0"/>
                 <w:lang w:val="fr-FR"/>
               </w:rPr>
-              <w:t>{</w:t>
-            </w:r>
-            <w:r>
-              <w:rPr>
-                <w:rStyle w:val="Aucun"/>
-                <w:rFonts w:ascii="Calibri" w:cs="Calibri" w:hAnsi="Calibri" w:eastAsia="Calibri"/>
-                <w:sz w:val="22"/>
-                <w:szCs w:val="22"/>
-                <w:rtl w:val="0"/>
-                <w:lang w:val="en-US"/>
-              </w:rPr>
-              <w:t>deliveryNote.purchaseOrder.deliveryInformation.vessel</w:t>
-            </w:r>
-            <w:r>
-              <w:rPr>
-                <w:rStyle w:val="Aucun"/>
-                <w:rFonts w:ascii="Calibri" w:cs="Calibri" w:hAnsi="Calibri" w:eastAsia="Calibri"/>
-                <w:sz w:val="22"/>
-                <w:szCs w:val="22"/>
-                <w:rtl w:val="0"/>
-                <w:lang w:val="fr-FR"/>
-              </w:rPr>
-              <w:t>}</w:t>
+              <w:t>{vessel}</w:t>
             </w:r>
           </w:p>
         </w:tc>
         <w:tc>
           <w:tcPr>
-            <w:tcW w:type="dxa" w:w="1950"/>
+            <w:tcW w:type="dxa" w:w="1370"/>
             <w:tcBorders>
               <w:top w:val="nil"/>
               <w:left w:val="nil"/>
@@ -237,7 +215,7 @@
         </w:tc>
         <w:tc>
           <w:tcPr>
-            <w:tcW w:type="dxa" w:w="1545"/>
+            <w:tcW w:type="dxa" w:w="2125"/>
             <w:tcBorders>
               <w:top w:val="nil"/>
               <w:left w:val="nil"/>
@@ -295,11 +273,11 @@
           <w:shd w:val="clear" w:color="auto" w:fill="d0ddef"/>
         </w:tblPrEx>
         <w:trPr>
-          <w:trHeight w:val="1220" w:hRule="atLeast"/>
+          <w:trHeight w:val="614" w:hRule="atLeast"/>
         </w:trPr>
         <w:tc>
           <w:tcPr>
-            <w:tcW w:type="dxa" w:w="1834"/>
+            <w:tcW w:type="dxa" w:w="1345"/>
             <w:tcBorders>
               <w:top w:val="nil"/>
               <w:left w:val="single" w:color="000000" w:sz="4" w:space="0" w:shadow="0" w:frame="0"/>
@@ -336,7 +314,7 @@
         </w:tc>
         <w:tc>
           <w:tcPr>
-            <w:tcW w:type="dxa" w:w="4392"/>
+            <w:tcW w:type="dxa" w:w="4881"/>
             <w:tcBorders>
               <w:top w:val="nil"/>
               <w:left w:val="nil"/>
@@ -365,7 +343,7 @@
                 <w:rtl w:val="0"/>
                 <w:lang w:val="en-US"/>
               </w:rPr>
-              <w:t>{deliveryNote.purchaseOrder</w:t>
+              <w:t>{</w:t>
             </w:r>
             <w:r>
               <w:rPr>
@@ -376,13 +354,13 @@
                 <w:rtl w:val="0"/>
                 <w:lang w:val="fr-FR"/>
               </w:rPr>
-              <w:t>.customer.contacts[0].name}</w:t>
+              <w:t>contactPersonName}</w:t>
             </w:r>
           </w:p>
         </w:tc>
         <w:tc>
           <w:tcPr>
-            <w:tcW w:type="dxa" w:w="1950"/>
+            <w:tcW w:type="dxa" w:w="1370"/>
             <w:tcBorders>
               <w:top w:val="nil"/>
               <w:left w:val="nil"/>
@@ -419,7 +397,7 @@
         </w:tc>
         <w:tc>
           <w:tcPr>
-            <w:tcW w:type="dxa" w:w="1545"/>
+            <w:tcW w:type="dxa" w:w="2125"/>
             <w:tcBorders>
               <w:top w:val="nil"/>
               <w:left w:val="nil"/>
@@ -460,7 +438,7 @@
                 <w:rtl w:val="0"/>
                 <w:lang w:val="en-US"/>
               </w:rPr>
-              <w:t>{deliveryNote.purchaseOrder.deliveryInformation.</w:t>
+              <w:t>{</w:t>
             </w:r>
             <w:r>
               <w:rPr>
@@ -492,7 +470,7 @@
         </w:trPr>
         <w:tc>
           <w:tcPr>
-            <w:tcW w:type="dxa" w:w="1834"/>
+            <w:tcW w:type="dxa" w:w="1345"/>
             <w:tcBorders>
               <w:top w:val="nil"/>
               <w:left w:val="single" w:color="000000" w:sz="4" w:space="0" w:shadow="0" w:frame="0"/>
@@ -529,7 +507,7 @@
         </w:tc>
         <w:tc>
           <w:tcPr>
-            <w:tcW w:type="dxa" w:w="4392"/>
+            <w:tcW w:type="dxa" w:w="4881"/>
             <w:tcBorders>
               <w:top w:val="nil"/>
               <w:left w:val="nil"/>
@@ -558,7 +536,7 @@
                 <w:rtl w:val="0"/>
                 <w:lang w:val="en-US"/>
               </w:rPr>
-              <w:t>{deliveryNote.purchaseOrder.</w:t>
+              <w:t>{</w:t>
             </w:r>
             <w:r>
               <w:rPr>
@@ -569,33 +547,13 @@
                 <w:rtl w:val="0"/>
                 <w:lang w:val="fr-FR"/>
               </w:rPr>
-              <w:t>poNumber</w:t>
-            </w:r>
-            <w:r>
-              <w:rPr>
-                <w:rStyle w:val="Aucun"/>
-                <w:rFonts w:ascii="Calibri" w:cs="Calibri" w:hAnsi="Calibri" w:eastAsia="Calibri"/>
-                <w:sz w:val="22"/>
-                <w:szCs w:val="22"/>
-                <w:rtl w:val="0"/>
-                <w:lang w:val="fr-FR"/>
-              </w:rPr>
-              <w:t>}</w:t>
-            </w:r>
-            <w:r>
-              <w:rPr>
-                <w:rStyle w:val="Aucun"/>
-                <w:rFonts w:ascii="Calibri" w:cs="Calibri" w:hAnsi="Calibri" w:eastAsia="Calibri"/>
-                <w:sz w:val="22"/>
-                <w:szCs w:val="22"/>
-                <w:lang w:val="fr-FR"/>
-              </w:rPr>
+              <w:t>yourRef}</w:t>
             </w:r>
           </w:p>
         </w:tc>
         <w:tc>
           <w:tcPr>
-            <w:tcW w:type="dxa" w:w="1950"/>
+            <w:tcW w:type="dxa" w:w="1370"/>
             <w:tcBorders>
               <w:top w:val="nil"/>
               <w:left w:val="nil"/>
@@ -632,7 +590,7 @@
         </w:tc>
         <w:tc>
           <w:tcPr>
-            <w:tcW w:type="dxa" w:w="1545"/>
+            <w:tcW w:type="dxa" w:w="2125"/>
             <w:tcBorders>
               <w:top w:val="nil"/>
               <w:left w:val="nil"/>
@@ -650,21 +608,14 @@
           </w:tcPr>
           <w:p>
             <w:pPr>
-              <w:pStyle w:val="Corps B"/>
+              <w:pStyle w:val="Par défaut"/>
             </w:pPr>
             <w:r>
               <w:rPr>
                 <w:rStyle w:val="Aucun"/>
                 <w:rFonts w:ascii="Calibri" w:cs="Calibri" w:hAnsi="Calibri" w:eastAsia="Calibri"/>
-                <w:sz w:val="22"/>
-                <w:szCs w:val="22"/>
                 <w:rtl w:val="0"/>
                 <w:lang w:val="en-US"/>
-                <w14:shadow w14:sx="100000" w14:sy="100000" w14:kx="0" w14:ky="0" w14:algn="tl" w14:blurRad="50800" w14:dist="19050" w14:dir="2700000">
-                  <w14:srgbClr w14:val="000000">
-                    <w14:alpha w14:val="60000"/>
-                  </w14:srgbClr>
-                </w14:shadow>
               </w:rPr>
               <w:t>{deadLine</w:t>
             </w:r>
@@ -672,15 +623,8 @@
               <w:rPr>
                 <w:rStyle w:val="Aucun"/>
                 <w:rFonts w:ascii="Calibri" w:cs="Calibri" w:hAnsi="Calibri" w:eastAsia="Calibri"/>
-                <w:sz w:val="22"/>
-                <w:szCs w:val="22"/>
                 <w:rtl w:val="0"/>
                 <w:lang w:val="fr-FR"/>
-                <w14:shadow w14:sx="100000" w14:sy="100000" w14:kx="0" w14:ky="0" w14:algn="tl" w14:blurRad="50800" w14:dist="19050" w14:dir="2700000">
-                  <w14:srgbClr w14:val="000000">
-                    <w14:alpha w14:val="60000"/>
-                  </w14:srgbClr>
-                </w14:shadow>
               </w:rPr>
               <w:t>|date</w:t>
             </w:r>
@@ -688,15 +632,8 @@
               <w:rPr>
                 <w:rStyle w:val="Aucun"/>
                 <w:rFonts w:ascii="Calibri" w:cs="Calibri" w:hAnsi="Calibri" w:eastAsia="Calibri"/>
-                <w:sz w:val="22"/>
-                <w:szCs w:val="22"/>
                 <w:rtl w:val="0"/>
                 <w:lang w:val="en-US"/>
-                <w14:shadow w14:sx="100000" w14:sy="100000" w14:kx="0" w14:ky="0" w14:algn="tl" w14:blurRad="50800" w14:dist="19050" w14:dir="2700000">
-                  <w14:srgbClr w14:val="000000">
-                    <w14:alpha w14:val="60000"/>
-                  </w14:srgbClr>
-                </w14:shadow>
               </w:rPr>
               <w:t>}</w:t>
             </w:r>
@@ -712,7 +649,7 @@
         </w:trPr>
         <w:tc>
           <w:tcPr>
-            <w:tcW w:type="dxa" w:w="1834"/>
+            <w:tcW w:type="dxa" w:w="1345"/>
             <w:tcBorders>
               <w:top w:val="nil"/>
               <w:left w:val="single" w:color="000000" w:sz="4" w:space="0" w:shadow="0" w:frame="0"/>
@@ -749,7 +686,7 @@
         </w:tc>
         <w:tc>
           <w:tcPr>
-            <w:tcW w:type="dxa" w:w="4392"/>
+            <w:tcW w:type="dxa" w:w="4881"/>
             <w:tcBorders>
               <w:top w:val="nil"/>
               <w:left w:val="nil"/>
@@ -778,7 +715,7 @@
                 <w:rtl w:val="0"/>
                 <w:lang w:val="en-US"/>
               </w:rPr>
-              <w:t>{deliveryNote.purchaseOrder.</w:t>
+              <w:t>{</w:t>
             </w:r>
             <w:r>
               <w:rPr>
@@ -789,13 +726,13 @@
                 <w:rtl w:val="0"/>
                 <w:lang w:val="fr-FR"/>
               </w:rPr>
-              <w:t>customer.name}</w:t>
+              <w:t>billTo}</w:t>
             </w:r>
           </w:p>
         </w:tc>
         <w:tc>
           <w:tcPr>
-            <w:tcW w:type="dxa" w:w="1950"/>
+            <w:tcW w:type="dxa" w:w="1370"/>
             <w:tcBorders>
               <w:top w:val="nil"/>
               <w:left w:val="nil"/>
@@ -832,7 +769,7 @@
         </w:tc>
         <w:tc>
           <w:tcPr>
-            <w:tcW w:type="dxa" w:w="1545"/>
+            <w:tcW w:type="dxa" w:w="2125"/>
             <w:tcBorders>
               <w:top w:val="nil"/>
               <w:left w:val="nil"/>
@@ -856,8 +793,6 @@
               <w:rPr>
                 <w:rStyle w:val="Aucun"/>
                 <w:rFonts w:ascii="Calibri" w:cs="Calibri" w:hAnsi="Calibri" w:eastAsia="Calibri"/>
-                <w:b w:val="1"/>
-                <w:bCs w:val="1"/>
                 <w:sz w:val="22"/>
                 <w:szCs w:val="22"/>
                 <w:rtl w:val="0"/>
@@ -871,14 +806,28 @@
                 <w:rtl w:val="0"/>
                 <w:lang w:val="en-US"/>
               </w:rPr>
-              <w:t>deliveryNote.id</w:t>
+              <w:t>deliveryNote</w:t>
+            </w:r>
+            <w:r>
+              <w:rPr>
+                <w:rStyle w:val="Aucun"/>
+                <w:rtl w:val="0"/>
+                <w:lang w:val="fr-FR"/>
+              </w:rPr>
+              <w:t>I</w:t>
+            </w:r>
+            <w:r>
+              <w:rPr>
+                <w:rStyle w:val="Aucun"/>
+                <w:rtl w:val="0"/>
+                <w:lang w:val="en-US"/>
+              </w:rPr>
+              <w:t>d</w:t>
             </w:r>
             <w:r>
               <w:rPr>
                 <w:rStyle w:val="Aucun"/>
                 <w:rFonts w:ascii="Calibri" w:cs="Calibri" w:hAnsi="Calibri" w:eastAsia="Calibri"/>
-                <w:b w:val="1"/>
-                <w:bCs w:val="1"/>
                 <w:sz w:val="22"/>
                 <w:szCs w:val="22"/>
                 <w:rtl w:val="0"/>
@@ -898,7 +847,7 @@
         </w:trPr>
         <w:tc>
           <w:tcPr>
-            <w:tcW w:type="dxa" w:w="1834"/>
+            <w:tcW w:type="dxa" w:w="1345"/>
             <w:tcBorders>
               <w:top w:val="nil"/>
               <w:left w:val="single" w:color="000000" w:sz="4" w:space="0" w:shadow="0" w:frame="0"/>
@@ -918,7 +867,7 @@
         </w:tc>
         <w:tc>
           <w:tcPr>
-            <w:tcW w:type="dxa" w:w="4392"/>
+            <w:tcW w:type="dxa" w:w="4881"/>
             <w:tcBorders>
               <w:top w:val="nil"/>
               <w:left w:val="nil"/>
@@ -938,7 +887,7 @@
         </w:tc>
         <w:tc>
           <w:tcPr>
-            <w:tcW w:type="dxa" w:w="1950"/>
+            <w:tcW w:type="dxa" w:w="1370"/>
             <w:tcBorders>
               <w:top w:val="nil"/>
               <w:left w:val="nil"/>
@@ -975,7 +924,7 @@
         </w:tc>
         <w:tc>
           <w:tcPr>
-            <w:tcW w:type="dxa" w:w="1545"/>
+            <w:tcW w:type="dxa" w:w="2125"/>
             <w:tcBorders>
               <w:top w:val="nil"/>
               <w:left w:val="nil"/>
@@ -1010,20 +959,9 @@
                 <w:sz w:val="22"/>
                 <w:szCs w:val="22"/>
                 <w:rtl w:val="0"/>
-                <w:lang w:val="en-US"/>
-              </w:rPr>
-              <w:t>id</w:t>
-            </w:r>
-            <w:r>
-              <w:rPr>
-                <w:rStyle w:val="Aucun"/>
-                <w:rFonts w:ascii="Calibri" w:cs="Calibri" w:hAnsi="Calibri" w:eastAsia="Calibri"/>
-                <w:sz w:val="22"/>
-                <w:szCs w:val="22"/>
-                <w:rtl w:val="0"/>
                 <w:lang w:val="fr-FR"/>
               </w:rPr>
-              <w:t>}</w:t>
+              <w:t>billId}</w:t>
             </w:r>
           </w:p>
         </w:tc>
@@ -1062,7 +1000,7 @@
       <w:pPr>
         <w:pStyle w:val="Corps"/>
         <w:widowControl w:val="0"/>
-        <w:ind w:left="864" w:hanging="864"/>
+        <w:ind w:left="972" w:hanging="972"/>
         <w:jc w:val="center"/>
       </w:pPr>
     </w:p>
@@ -1070,13 +1008,21 @@
       <w:pPr>
         <w:pStyle w:val="Corps C"/>
         <w:widowControl w:val="0"/>
+        <w:ind w:left="864" w:hanging="864"/>
+        <w:jc w:val="center"/>
+      </w:pPr>
+    </w:p>
+    <w:p>
+      <w:pPr>
+        <w:pStyle w:val="Corps C A"/>
+        <w:widowControl w:val="0"/>
         <w:ind w:left="756" w:hanging="756"/>
         <w:jc w:val="center"/>
       </w:pPr>
     </w:p>
     <w:p>
       <w:pPr>
-        <w:pStyle w:val="Corps C A"/>
+        <w:pStyle w:val="Corps C A A"/>
         <w:widowControl w:val="0"/>
         <w:ind w:left="648" w:hanging="648"/>
         <w:jc w:val="center"/>
@@ -1089,7 +1035,7 @@
       <w:tblPr>
         <w:tblW w:w="9824" w:type="dxa"/>
         <w:jc w:val="center"/>
-        <w:tblInd w:w="648" w:type="dxa"/>
+        <w:tblInd w:w="756" w:type="dxa"/>
         <w:tblBorders>
           <w:top w:val="single" w:color="ffffff" w:sz="8" w:space="0" w:shadow="0" w:frame="0"/>
           <w:left w:val="single" w:color="ffffff" w:sz="8" w:space="0" w:shadow="0" w:frame="0"/>
@@ -1103,8 +1049,8 @@
       </w:tblPr>
       <w:tblGrid>
         <w:gridCol w:w="663"/>
-        <w:gridCol w:w="4814"/>
-        <w:gridCol w:w="1066"/>
+        <w:gridCol w:w="3641"/>
+        <w:gridCol w:w="2239"/>
         <w:gridCol w:w="929"/>
         <w:gridCol w:w="1134"/>
         <w:gridCol w:w="1218"/>
@@ -1114,17 +1060,17 @@
           <w:shd w:val="clear" w:color="auto" w:fill="5b9bd5"/>
         </w:tblPrEx>
         <w:trPr>
-          <w:trHeight w:val="500" w:hRule="atLeast"/>
+          <w:trHeight w:val="510" w:hRule="exact"/>
           <w:tblHeader/>
         </w:trPr>
         <w:tc>
           <w:tcPr>
             <w:tcW w:type="dxa" w:w="663"/>
             <w:tcBorders>
-              <w:top w:val="single" w:color="bfbfbf" w:sz="4" w:space="0" w:shadow="0" w:frame="0"/>
-              <w:left w:val="single" w:color="bfbfbf" w:sz="4" w:space="0" w:shadow="0" w:frame="0"/>
+              <w:top w:val="single" w:color="525252" w:sz="4" w:space="0" w:shadow="0" w:frame="0"/>
+              <w:left w:val="single" w:color="525252" w:sz="4" w:space="0" w:shadow="0" w:frame="0"/>
               <w:bottom w:val="single" w:color="bfbfbf" w:sz="4" w:space="0" w:shadow="0" w:frame="0"/>
-              <w:right w:val="single" w:color="bfbfbf" w:sz="4" w:space="0" w:shadow="0" w:frame="0"/>
+              <w:right w:val="single" w:color="a7a7a7" w:sz="4" w:space="0" w:shadow="0" w:frame="0"/>
             </w:tcBorders>
             <w:shd w:val="clear" w:color="auto" w:fill="auto"/>
             <w:tcMar>
@@ -1167,11 +1113,11 @@
         </w:tc>
         <w:tc>
           <w:tcPr>
-            <w:tcW w:type="dxa" w:w="4814"/>
+            <w:tcW w:type="dxa" w:w="3641"/>
             <w:tcBorders>
-              <w:top w:val="single" w:color="bfbfbf" w:sz="4" w:space="0" w:shadow="0" w:frame="0"/>
-              <w:left w:val="single" w:color="bfbfbf" w:sz="4" w:space="0" w:shadow="0" w:frame="0"/>
-              <w:bottom w:val="single" w:color="bfbfbf" w:sz="4" w:space="0" w:shadow="0" w:frame="0"/>
+              <w:top w:val="single" w:color="525252" w:sz="4" w:space="0" w:shadow="0" w:frame="0"/>
+              <w:left w:val="single" w:color="a7a7a7" w:sz="4" w:space="0" w:shadow="0" w:frame="0"/>
+              <w:bottom w:val="single" w:color="a7a7a7" w:sz="4" w:space="0" w:shadow="0" w:frame="0"/>
               <w:right w:val="single" w:color="bfbfbf" w:sz="4" w:space="0" w:shadow="0" w:frame="0"/>
             </w:tcBorders>
             <w:shd w:val="clear" w:color="auto" w:fill="auto"/>
@@ -1205,11 +1151,11 @@
         </w:tc>
         <w:tc>
           <w:tcPr>
-            <w:tcW w:type="dxa" w:w="1066"/>
+            <w:tcW w:type="dxa" w:w="2238"/>
             <w:tcBorders>
-              <w:top w:val="single" w:color="bfbfbf" w:sz="4" w:space="0" w:shadow="0" w:frame="0"/>
+              <w:top w:val="single" w:color="525252" w:sz="4" w:space="0" w:shadow="0" w:frame="0"/>
               <w:left w:val="single" w:color="bfbfbf" w:sz="4" w:space="0" w:shadow="0" w:frame="0"/>
-              <w:bottom w:val="single" w:color="bfbfbf" w:sz="4" w:space="0" w:shadow="0" w:frame="0"/>
+              <w:bottom w:val="single" w:color="a7a7a7" w:sz="4" w:space="0" w:shadow="0" w:frame="0"/>
               <w:right w:val="single" w:color="bfbfbf" w:sz="4" w:space="0" w:shadow="0" w:frame="0"/>
             </w:tcBorders>
             <w:shd w:val="clear" w:color="auto" w:fill="auto"/>
@@ -1257,9 +1203,9 @@
           <w:tcPr>
             <w:tcW w:type="dxa" w:w="929"/>
             <w:tcBorders>
-              <w:top w:val="single" w:color="bfbfbf" w:sz="4" w:space="0" w:shadow="0" w:frame="0"/>
+              <w:top w:val="single" w:color="525252" w:sz="4" w:space="0" w:shadow="0" w:frame="0"/>
               <w:left w:val="single" w:color="bfbfbf" w:sz="4" w:space="0" w:shadow="0" w:frame="0"/>
-              <w:bottom w:val="single" w:color="bfbfbf" w:sz="4" w:space="0" w:shadow="0" w:frame="0"/>
+              <w:bottom w:val="single" w:color="a7a7a7" w:sz="4" w:space="0" w:shadow="0" w:frame="0"/>
               <w:right w:val="single" w:color="bfbfbf" w:sz="4" w:space="0" w:shadow="0" w:frame="0"/>
             </w:tcBorders>
             <w:shd w:val="clear" w:color="auto" w:fill="auto"/>
@@ -1295,9 +1241,9 @@
           <w:tcPr>
             <w:tcW w:type="dxa" w:w="1134"/>
             <w:tcBorders>
-              <w:top w:val="single" w:color="bfbfbf" w:sz="4" w:space="0" w:shadow="0" w:frame="0"/>
+              <w:top w:val="single" w:color="525252" w:sz="4" w:space="0" w:shadow="0" w:frame="0"/>
               <w:left w:val="single" w:color="bfbfbf" w:sz="4" w:space="0" w:shadow="0" w:frame="0"/>
-              <w:bottom w:val="single" w:color="bfbfbf" w:sz="4" w:space="0" w:shadow="0" w:frame="0"/>
+              <w:bottom w:val="single" w:color="a7a7a7" w:sz="4" w:space="0" w:shadow="0" w:frame="0"/>
               <w:right w:val="single" w:color="bfbfbf" w:sz="4" w:space="0" w:shadow="0" w:frame="0"/>
             </w:tcBorders>
             <w:shd w:val="clear" w:color="auto" w:fill="auto"/>
@@ -1333,10 +1279,10 @@
           <w:tcPr>
             <w:tcW w:type="dxa" w:w="1218"/>
             <w:tcBorders>
-              <w:top w:val="single" w:color="bfbfbf" w:sz="4" w:space="0" w:shadow="0" w:frame="0"/>
+              <w:top w:val="single" w:color="525252" w:sz="4" w:space="0" w:shadow="0" w:frame="0"/>
               <w:left w:val="single" w:color="bfbfbf" w:sz="4" w:space="0" w:shadow="0" w:frame="0"/>
-              <w:bottom w:val="single" w:color="bfbfbf" w:sz="4" w:space="0" w:shadow="0" w:frame="0"/>
-              <w:right w:val="single" w:color="bfbfbf" w:sz="4" w:space="0" w:shadow="0" w:frame="0"/>
+              <w:bottom w:val="single" w:color="a7a7a7" w:sz="4" w:space="0" w:shadow="0" w:frame="0"/>
+              <w:right w:val="single" w:color="525252" w:sz="4" w:space="0" w:shadow="0" w:frame="0"/>
             </w:tcBorders>
             <w:shd w:val="clear" w:color="auto" w:fill="auto"/>
             <w:tcMar>
@@ -1373,16 +1319,16 @@
           <w:shd w:val="clear" w:color="auto" w:fill="d0ddef"/>
         </w:tblPrEx>
         <w:trPr>
-          <w:trHeight w:val="3481" w:hRule="atLeast"/>
+          <w:trHeight w:val="580" w:hRule="exact"/>
         </w:trPr>
         <w:tc>
           <w:tcPr>
             <w:tcW w:type="dxa" w:w="663"/>
             <w:tcBorders>
               <w:top w:val="single" w:color="bfbfbf" w:sz="4" w:space="0" w:shadow="0" w:frame="0"/>
-              <w:left w:val="single" w:color="bfbfbf" w:sz="4" w:space="0" w:shadow="0" w:frame="0"/>
-              <w:bottom w:val="nil"/>
-              <w:right w:val="single" w:color="bfbfbf" w:sz="4" w:space="0" w:shadow="0" w:frame="0"/>
+              <w:left w:val="single" w:color="525252" w:sz="4" w:space="0" w:shadow="0" w:frame="0"/>
+              <w:bottom w:val="single" w:color="525252" w:sz="8" w:space="0" w:shadow="0" w:frame="0"/>
+              <w:right w:val="single" w:color="a7a7a7" w:sz="4" w:space="0" w:shadow="0" w:frame="0"/>
             </w:tcBorders>
             <w:shd w:val="clear" w:color="auto" w:fill="auto"/>
             <w:tcMar>
@@ -1402,7 +1348,6 @@
             <w:r>
               <w:rPr>
                 <w:rStyle w:val="Aucun"/>
-                <w:rFonts w:ascii="Menlo" w:hAnsi="Menlo"/>
                 <w:rtl w:val="0"/>
                 <w:lang w:val="en-US"/>
               </w:rPr>
@@ -1411,7 +1356,6 @@
             <w:r>
               <w:rPr>
                 <w:rStyle w:val="Aucun"/>
-                <w:rFonts w:ascii="Helvetica Neue" w:hAnsi="Helvetica Neue"/>
                 <w:rtl w:val="0"/>
                 <w:lang w:val="fr-FR"/>
               </w:rPr>
@@ -1423,34 +1367,64 @@
                 <w:rtl w:val="0"/>
                 <w:lang w:val="en-US"/>
               </w:rPr>
-              <w:t>deliveryNote.purchaseOrder</w:t>
-            </w:r>
-            <w:r>
-              <w:rPr>
-                <w:rStyle w:val="Aucun"/>
-                <w:rtl w:val="0"/>
-                <w:lang w:val="fr-FR"/>
-              </w:rPr>
-              <w:t>.itemList</w:t>
-            </w:r>
-            <w:r>
-              <w:rPr>
-                <w:rStyle w:val="Aucun"/>
-                <w:rFonts w:ascii="Menlo" w:hAnsi="Menlo"/>
-                <w:rtl w:val="0"/>
-                <w:lang w:val="en-US"/>
-              </w:rPr>
-              <w:t>}{$index}</w:t>
+              <w:t>el}{$index}</w:t>
             </w:r>
           </w:p>
         </w:tc>
         <w:tc>
           <w:tcPr>
-            <w:tcW w:type="dxa" w:w="4814"/>
+            <w:tcW w:type="dxa" w:w="3641"/>
             <w:tcBorders>
-              <w:top w:val="single" w:color="bfbfbf" w:sz="4" w:space="0" w:shadow="0" w:frame="0"/>
-              <w:left w:val="single" w:color="bfbfbf" w:sz="4" w:space="0" w:shadow="0" w:frame="0"/>
-              <w:bottom w:val="nil"/>
+              <w:top w:val="single" w:color="a7a7a7" w:sz="4" w:space="0" w:shadow="0" w:frame="0"/>
+              <w:left w:val="single" w:color="a7a7a7" w:sz="4" w:space="0" w:shadow="0" w:frame="0"/>
+              <w:bottom w:val="single" w:color="525252" w:sz="8" w:space="0" w:shadow="0" w:frame="0"/>
+              <w:right w:val="single" w:color="a7a7a7" w:sz="4" w:space="0" w:shadow="0" w:frame="0"/>
+            </w:tcBorders>
+            <w:shd w:val="clear" w:color="auto" w:fill="auto"/>
+            <w:tcMar>
+              <w:top w:type="dxa" w:w="80"/>
+              <w:left w:type="dxa" w:w="80"/>
+              <w:bottom w:type="dxa" w:w="80"/>
+              <w:right w:type="dxa" w:w="80"/>
+            </w:tcMar>
+            <w:vAlign w:val="center"/>
+          </w:tcPr>
+          <w:p>
+            <w:pPr>
+              <w:pStyle w:val="Par défaut"/>
+              <w:tabs>
+                <w:tab w:val="left" w:pos="566"/>
+                <w:tab w:val="left" w:pos="1133"/>
+                <w:tab w:val="left" w:pos="1700"/>
+                <w:tab w:val="left" w:pos="2267"/>
+                <w:tab w:val="left" w:pos="2834"/>
+                <w:tab w:val="left" w:pos="3401"/>
+                <w:tab w:val="left" w:pos="3968"/>
+                <w:tab w:val="left" w:pos="4535"/>
+                <w:tab w:val="left" w:pos="5102"/>
+                <w:tab w:val="left" w:pos="5669"/>
+                <w:tab w:val="left" w:pos="6236"/>
+                <w:tab w:val="left" w:pos="6803"/>
+              </w:tabs>
+            </w:pPr>
+            <w:r>
+              <w:rPr>
+                <w:rStyle w:val="Aucun"/>
+                <w:rFonts w:ascii="Trebuchet MS" w:hAnsi="Trebuchet MS"/>
+                <w:rtl w:val="0"/>
+                <w:lang w:val="fr-FR"/>
+              </w:rPr>
+              <w:t>{description}</w:t>
+            </w:r>
+          </w:p>
+        </w:tc>
+        <w:tc>
+          <w:tcPr>
+            <w:tcW w:type="dxa" w:w="2238"/>
+            <w:tcBorders>
+              <w:top w:val="single" w:color="a7a7a7" w:sz="4" w:space="0" w:shadow="0" w:frame="0"/>
+              <w:left w:val="single" w:color="a7a7a7" w:sz="4" w:space="0" w:shadow="0" w:frame="0"/>
+              <w:bottom w:val="single" w:color="525252" w:sz="4" w:space="0" w:shadow="0" w:frame="0"/>
               <w:right w:val="single" w:color="bfbfbf" w:sz="4" w:space="0" w:shadow="0" w:frame="0"/>
             </w:tcBorders>
             <w:shd w:val="clear" w:color="auto" w:fill="auto"/>
@@ -1483,19 +1457,336 @@
             <w:r>
               <w:rPr>
                 <w:rStyle w:val="Aucun"/>
-                <w:rFonts w:ascii="Menlo" w:hAnsi="Menlo"/>
-                <w:rtl w:val="0"/>
-                <w:lang w:val="fr-FR"/>
-              </w:rPr>
-              <w:t>{description}</w:t>
+                <w:rFonts w:ascii="Trebuchet MS" w:hAnsi="Trebuchet MS"/>
+                <w:rtl w:val="0"/>
+                <w:lang w:val="en-US"/>
+              </w:rPr>
+              <w:t>{quantity}</w:t>
             </w:r>
           </w:p>
         </w:tc>
         <w:tc>
           <w:tcPr>
-            <w:tcW w:type="dxa" w:w="1066"/>
+            <w:tcW w:type="dxa" w:w="929"/>
             <w:tcBorders>
-              <w:top w:val="single" w:color="bfbfbf" w:sz="4" w:space="0" w:shadow="0" w:frame="0"/>
+              <w:top w:val="single" w:color="a7a7a7" w:sz="4" w:space="0" w:shadow="0" w:frame="0"/>
+              <w:left w:val="single" w:color="bfbfbf" w:sz="4" w:space="0" w:shadow="0" w:frame="0"/>
+              <w:bottom w:val="single" w:color="525252" w:sz="4" w:space="0" w:shadow="0" w:frame="0"/>
+              <w:right w:val="single" w:color="bfbfbf" w:sz="4" w:space="0" w:shadow="0" w:frame="0"/>
+            </w:tcBorders>
+            <w:shd w:val="clear" w:color="auto" w:fill="auto"/>
+            <w:tcMar>
+              <w:top w:type="dxa" w:w="80"/>
+              <w:left w:type="dxa" w:w="80"/>
+              <w:bottom w:type="dxa" w:w="80"/>
+              <w:right w:type="dxa" w:w="80"/>
+            </w:tcMar>
+            <w:vAlign w:val="center"/>
+          </w:tcPr>
+          <w:p>
+            <w:pPr>
+              <w:pStyle w:val="Par défaut"/>
+              <w:tabs>
+                <w:tab w:val="left" w:pos="566"/>
+                <w:tab w:val="left" w:pos="1133"/>
+                <w:tab w:val="left" w:pos="1700"/>
+                <w:tab w:val="left" w:pos="2267"/>
+                <w:tab w:val="left" w:pos="2834"/>
+                <w:tab w:val="left" w:pos="3401"/>
+                <w:tab w:val="left" w:pos="3968"/>
+                <w:tab w:val="left" w:pos="4535"/>
+                <w:tab w:val="left" w:pos="5102"/>
+                <w:tab w:val="left" w:pos="5669"/>
+                <w:tab w:val="left" w:pos="6236"/>
+                <w:tab w:val="left" w:pos="6803"/>
+              </w:tabs>
+            </w:pPr>
+            <w:r>
+              <w:rPr>
+                <w:rStyle w:val="Aucun"/>
+                <w:rFonts w:ascii="Trebuchet MS" w:hAnsi="Trebuchet MS"/>
+                <w:rtl w:val="0"/>
+                <w:lang w:val="en-US"/>
+              </w:rPr>
+              <w:t>{unitOfMeasurement.</w:t>
+            </w:r>
+            <w:r>
+              <w:rPr>
+                <w:rStyle w:val="Aucun"/>
+                <w:rFonts w:ascii="Trebuchet MS" w:hAnsi="Trebuchet MS"/>
+                <w:rtl w:val="0"/>
+                <w:lang w:val="fr-FR"/>
+              </w:rPr>
+              <w:t>symbol</w:t>
+            </w:r>
+            <w:r>
+              <w:rPr>
+                <w:rStyle w:val="Aucun"/>
+                <w:rFonts w:ascii="Trebuchet MS" w:hAnsi="Trebuchet MS"/>
+                <w:rtl w:val="0"/>
+                <w:lang w:val="en-US"/>
+              </w:rPr>
+              <w:t>}</w:t>
+            </w:r>
+          </w:p>
+        </w:tc>
+        <w:tc>
+          <w:tcPr>
+            <w:tcW w:type="dxa" w:w="1134"/>
+            <w:tcBorders>
+              <w:top w:val="single" w:color="a7a7a7" w:sz="4" w:space="0" w:shadow="0" w:frame="0"/>
+              <w:left w:val="single" w:color="bfbfbf" w:sz="4" w:space="0" w:shadow="0" w:frame="0"/>
+              <w:bottom w:val="single" w:color="525252" w:sz="4" w:space="0" w:shadow="0" w:frame="0"/>
+              <w:right w:val="single" w:color="bfbfbf" w:sz="4" w:space="0" w:shadow="0" w:frame="0"/>
+            </w:tcBorders>
+            <w:shd w:val="clear" w:color="auto" w:fill="auto"/>
+            <w:tcMar>
+              <w:top w:type="dxa" w:w="80"/>
+              <w:left w:type="dxa" w:w="80"/>
+              <w:bottom w:type="dxa" w:w="80"/>
+              <w:right w:type="dxa" w:w="80"/>
+            </w:tcMar>
+            <w:vAlign w:val="center"/>
+          </w:tcPr>
+          <w:p>
+            <w:pPr>
+              <w:keepNext w:val="0"/>
+              <w:keepLines w:val="0"/>
+              <w:pageBreakBefore w:val="0"/>
+              <w:widowControl w:val="1"/>
+              <w:shd w:val="clear" w:color="auto" w:fill="auto"/>
+              <w:suppressAutoHyphens w:val="0"/>
+              <w:bidi w:val="0"/>
+              <w:spacing w:before="0" w:after="0" w:line="240" w:lineRule="auto"/>
+              <w:ind w:left="0" w:right="0" w:firstLine="0"/>
+              <w:jc w:val="left"/>
+              <w:outlineLvl w:val="9"/>
+              <w:rPr>
+                <w:rtl w:val="0"/>
+              </w:rPr>
+            </w:pPr>
+            <w:r>
+              <w:rPr>
+                <w:rFonts w:ascii="Times New Roman" w:cs="Arial Unicode MS" w:hAnsi="Times New Roman" w:eastAsia="Arial Unicode MS"/>
+                <w:b w:val="0"/>
+                <w:bCs w:val="0"/>
+                <w:i w:val="0"/>
+                <w:iCs w:val="0"/>
+                <w:caps w:val="0"/>
+                <w:smallCaps w:val="0"/>
+                <w:strike w:val="0"/>
+                <w:dstrike w:val="0"/>
+                <w:outline w:val="0"/>
+                <w:color w:val="000000"/>
+                <w:spacing w:val="0"/>
+                <w:kern w:val="0"/>
+                <w:position w:val="0"/>
+                <w:sz w:val="24"/>
+                <w:szCs w:val="24"/>
+                <w:u w:val="none" w:color="000000"/>
+                <w:vertAlign w:val="baseline"/>
+                <w:rtl w:val="0"/>
+                <w14:textOutline>
+                  <w14:noFill/>
+                </w14:textOutline>
+                <w14:textFill>
+                  <w14:solidFill>
+                    <w14:srgbClr w14:val="000000"/>
+                  </w14:solidFill>
+                </w14:textFill>
+              </w:rPr>
+              <w:t>{unit}</w:t>
+            </w:r>
+          </w:p>
+        </w:tc>
+        <w:tc>
+          <w:tcPr>
+            <w:tcW w:type="dxa" w:w="1218"/>
+            <w:tcBorders>
+              <w:top w:val="single" w:color="a7a7a7" w:sz="4" w:space="0" w:shadow="0" w:frame="0"/>
+              <w:left w:val="single" w:color="bfbfbf" w:sz="4" w:space="0" w:shadow="0" w:frame="0"/>
+              <w:bottom w:val="single" w:color="525252" w:sz="4" w:space="0" w:shadow="0" w:frame="0"/>
+              <w:right w:val="single" w:color="525252" w:sz="4" w:space="0" w:shadow="0" w:frame="0"/>
+            </w:tcBorders>
+            <w:shd w:val="clear" w:color="auto" w:fill="auto"/>
+            <w:tcMar>
+              <w:top w:type="dxa" w:w="80"/>
+              <w:left w:type="dxa" w:w="80"/>
+              <w:bottom w:type="dxa" w:w="80"/>
+              <w:right w:type="dxa" w:w="80"/>
+            </w:tcMar>
+            <w:vAlign w:val="center"/>
+          </w:tcPr>
+          <w:p>
+            <w:pPr>
+              <w:pStyle w:val="Par défaut"/>
+              <w:tabs>
+                <w:tab w:val="left" w:pos="566"/>
+                <w:tab w:val="left" w:pos="1133"/>
+                <w:tab w:val="left" w:pos="1700"/>
+                <w:tab w:val="left" w:pos="2267"/>
+                <w:tab w:val="left" w:pos="2834"/>
+                <w:tab w:val="left" w:pos="3401"/>
+                <w:tab w:val="left" w:pos="3968"/>
+                <w:tab w:val="left" w:pos="4535"/>
+                <w:tab w:val="left" w:pos="5102"/>
+                <w:tab w:val="left" w:pos="5669"/>
+                <w:tab w:val="left" w:pos="6236"/>
+                <w:tab w:val="left" w:pos="6803"/>
+              </w:tabs>
+              <w:rPr>
+                <w:rStyle w:val="Aucun"/>
+                <w:rFonts w:ascii="Trebuchet MS" w:cs="Trebuchet MS" w:hAnsi="Trebuchet MS" w:eastAsia="Trebuchet MS"/>
+              </w:rPr>
+            </w:pPr>
+            <w:r>
+              <w:rPr>
+                <w:rStyle w:val="Aucun"/>
+                <w:rFonts w:ascii="Trebuchet MS" w:hAnsi="Trebuchet MS"/>
+                <w:rtl w:val="0"/>
+                <w:lang w:val="en-US"/>
+              </w:rPr>
+              <w:t>{amount}</w:t>
+            </w:r>
+          </w:p>
+          <w:p>
+            <w:pPr>
+              <w:pStyle w:val="Par défaut"/>
+              <w:tabs>
+                <w:tab w:val="left" w:pos="566"/>
+                <w:tab w:val="left" w:pos="1133"/>
+                <w:tab w:val="left" w:pos="1700"/>
+                <w:tab w:val="left" w:pos="2267"/>
+                <w:tab w:val="left" w:pos="2834"/>
+                <w:tab w:val="left" w:pos="3401"/>
+                <w:tab w:val="left" w:pos="3968"/>
+                <w:tab w:val="left" w:pos="4535"/>
+                <w:tab w:val="left" w:pos="5102"/>
+                <w:tab w:val="left" w:pos="5669"/>
+                <w:tab w:val="left" w:pos="6236"/>
+                <w:tab w:val="left" w:pos="6803"/>
+              </w:tabs>
+              <w:bidi w:val="0"/>
+              <w:ind w:left="0" w:right="0" w:firstLine="0"/>
+              <w:jc w:val="left"/>
+              <w:rPr>
+                <w:rtl w:val="0"/>
+              </w:rPr>
+            </w:pPr>
+            <w:r>
+              <w:rPr>
+                <w:rStyle w:val="Aucun"/>
+                <w:rFonts w:ascii="Trebuchet MS" w:hAnsi="Trebuchet MS"/>
+                <w:rtl w:val="0"/>
+                <w:lang w:val="en-US"/>
+              </w:rPr>
+              <w:t>{</w:t>
+            </w:r>
+            <w:r>
+              <w:rPr>
+                <w:rStyle w:val="Aucun"/>
+                <w:rFonts w:ascii="Trebuchet MS" w:hAnsi="Trebuchet MS"/>
+                <w:rtl w:val="0"/>
+                <w:lang w:val="fr-FR"/>
+              </w:rPr>
+              <w:t>/</w:t>
+            </w:r>
+            <w:r>
+              <w:rPr>
+                <w:rStyle w:val="Aucun"/>
+                <w:rFonts w:ascii="Calibri" w:cs="Calibri" w:hAnsi="Calibri" w:eastAsia="Calibri"/>
+                <w:rtl w:val="0"/>
+                <w:lang w:val="fr-FR"/>
+              </w:rPr>
+              <w:t>el</w:t>
+            </w:r>
+            <w:r>
+              <w:rPr>
+                <w:rStyle w:val="Aucun"/>
+                <w:rFonts w:ascii="Trebuchet MS" w:hAnsi="Trebuchet MS"/>
+                <w:rtl w:val="0"/>
+                <w:lang w:val="en-US"/>
+              </w:rPr>
+              <w:t>}</w:t>
+            </w:r>
+          </w:p>
+        </w:tc>
+      </w:tr>
+      <w:tr>
+        <w:tblPrEx>
+          <w:shd w:val="clear" w:color="auto" w:fill="d0ddef"/>
+        </w:tblPrEx>
+        <w:trPr>
+          <w:trHeight w:val="371" w:hRule="exact"/>
+        </w:trPr>
+        <w:tc>
+          <w:tcPr>
+            <w:tcW w:type="dxa" w:w="4304"/>
+            <w:gridSpan w:val="2"/>
+            <w:tcBorders>
+              <w:top w:val="single" w:color="525252" w:sz="8" w:space="0" w:shadow="0" w:frame="0"/>
+              <w:left w:val="single" w:color="ffffff" w:sz="8" w:space="0" w:shadow="0" w:frame="0"/>
+              <w:bottom w:val="nil"/>
+              <w:right w:val="single" w:color="d0cece" w:sz="4" w:space="0" w:shadow="0" w:frame="0"/>
+            </w:tcBorders>
+            <w:shd w:val="clear" w:color="auto" w:fill="auto"/>
+            <w:tcMar>
+              <w:top w:type="dxa" w:w="80"/>
+              <w:left w:type="dxa" w:w="80"/>
+              <w:bottom w:type="dxa" w:w="80"/>
+              <w:right w:type="dxa" w:w="80"/>
+            </w:tcMar>
+            <w:vAlign w:val="top"/>
+          </w:tcPr>
+          <w:p/>
+        </w:tc>
+        <w:tc>
+          <w:tcPr>
+            <w:tcW w:type="dxa" w:w="3167"/>
+            <w:gridSpan w:val="2"/>
+            <w:tcBorders>
+              <w:top w:val="single" w:color="525252" w:sz="4" w:space="0" w:shadow="0" w:frame="0"/>
+              <w:left w:val="single" w:color="d0cece" w:sz="4" w:space="0" w:shadow="0" w:frame="0"/>
+              <w:bottom w:val="single" w:color="bfbfbf" w:sz="4" w:space="0" w:shadow="0" w:frame="0"/>
+              <w:right w:val="single" w:color="bfbfbf" w:sz="4" w:space="0" w:shadow="0" w:frame="0"/>
+            </w:tcBorders>
+            <w:shd w:val="clear" w:color="auto" w:fill="auto"/>
+            <w:tcMar>
+              <w:top w:type="dxa" w:w="80"/>
+              <w:left w:type="dxa" w:w="80"/>
+              <w:bottom w:type="dxa" w:w="80"/>
+              <w:right w:type="dxa" w:w="80"/>
+            </w:tcMar>
+            <w:vAlign w:val="center"/>
+          </w:tcPr>
+          <w:p>
+            <w:pPr>
+              <w:pStyle w:val="Corps"/>
+              <w:jc w:val="center"/>
+            </w:pPr>
+            <w:r>
+              <w:rPr>
+                <w:rStyle w:val="Aucun"/>
+                <w:rFonts w:ascii="Calibri" w:cs="Calibri" w:hAnsi="Calibri" w:eastAsia="Calibri"/>
+                <w:sz w:val="22"/>
+                <w:szCs w:val="22"/>
+                <w:rtl w:val="0"/>
+                <w:lang w:val="en-US"/>
+                <w14:textOutline w14:w="12700" w14:cap="flat">
+                  <w14:noFill/>
+                  <w14:miter w14:lim="400000"/>
+                </w14:textOutline>
+              </w:rPr>
+              <w:t>SUB TOTAL</w:t>
+            </w:r>
+          </w:p>
+        </w:tc>
+        <w:tc>
+          <w:tcPr>
+            <w:tcW w:type="dxa" w:w="2352"/>
+            <w:gridSpan w:val="2"/>
+            <w:tcBorders>
+              <w:top w:val="single" w:color="525252" w:sz="4" w:space="0" w:shadow="0" w:frame="0"/>
               <w:left w:val="single" w:color="bfbfbf" w:sz="4" w:space="0" w:shadow="0" w:frame="0"/>
               <w:bottom w:val="single" w:color="bfbfbf" w:sz="4" w:space="0" w:shadow="0" w:frame="0"/>
               <w:right w:val="single" w:color="bfbfbf" w:sz="4" w:space="0" w:shadow="0" w:frame="0"/>
@@ -1530,17 +1821,106 @@
             <w:r>
               <w:rPr>
                 <w:rStyle w:val="Aucun"/>
-                <w:rFonts w:ascii="Menlo" w:hAnsi="Menlo"/>
+                <w:rFonts w:ascii="Trebuchet MS" w:hAnsi="Trebuchet MS"/>
                 <w:rtl w:val="0"/>
                 <w:lang w:val="en-US"/>
               </w:rPr>
-              <w:t>{quantity}</w:t>
+              <w:t>{</w:t>
+            </w:r>
+            <w:r>
+              <w:rPr>
+                <w:rStyle w:val="Aucun"/>
+                <w:rFonts w:ascii="Trebuchet MS" w:hAnsi="Trebuchet MS"/>
+                <w:rtl w:val="0"/>
+                <w:lang w:val="fr-FR"/>
+              </w:rPr>
+              <w:t>subTotal</w:t>
+            </w:r>
+            <w:r>
+              <w:rPr>
+                <w:rStyle w:val="Aucun"/>
+                <w:rFonts w:ascii="Trebuchet MS" w:hAnsi="Trebuchet MS"/>
+                <w:rtl w:val="0"/>
+                <w:lang w:val="en-US"/>
+              </w:rPr>
+              <w:t>}</w:t>
+            </w:r>
+          </w:p>
+        </w:tc>
+      </w:tr>
+      <w:tr>
+        <w:tblPrEx>
+          <w:shd w:val="clear" w:color="auto" w:fill="d0ddef"/>
+        </w:tblPrEx>
+        <w:trPr>
+          <w:trHeight w:val="510" w:hRule="exact"/>
+        </w:trPr>
+        <w:tc>
+          <w:tcPr>
+            <w:tcW w:type="dxa" w:w="4304"/>
+            <w:gridSpan w:val="2"/>
+            <w:tcBorders>
+              <w:top w:val="nil"/>
+              <w:left w:val="single" w:color="ffffff" w:sz="8" w:space="0" w:shadow="0" w:frame="0"/>
+              <w:bottom w:val="nil"/>
+              <w:right w:val="single" w:color="d0cece" w:sz="4" w:space="0" w:shadow="0" w:frame="0"/>
+            </w:tcBorders>
+            <w:shd w:val="clear" w:color="auto" w:fill="auto"/>
+            <w:tcMar>
+              <w:top w:type="dxa" w:w="80"/>
+              <w:left w:type="dxa" w:w="80"/>
+              <w:bottom w:type="dxa" w:w="80"/>
+              <w:right w:type="dxa" w:w="80"/>
+            </w:tcMar>
+            <w:vAlign w:val="top"/>
+          </w:tcPr>
+          <w:p/>
+        </w:tc>
+        <w:tc>
+          <w:tcPr>
+            <w:tcW w:type="dxa" w:w="3167"/>
+            <w:gridSpan w:val="2"/>
+            <w:tcBorders>
+              <w:top w:val="single" w:color="bfbfbf" w:sz="4" w:space="0" w:shadow="0" w:frame="0"/>
+              <w:left w:val="single" w:color="d0cece" w:sz="4" w:space="0" w:shadow="0" w:frame="0"/>
+              <w:bottom w:val="single" w:color="bfbfbf" w:sz="4" w:space="0" w:shadow="0" w:frame="0"/>
+              <w:right w:val="single" w:color="bfbfbf" w:sz="4" w:space="0" w:shadow="0" w:frame="0"/>
+            </w:tcBorders>
+            <w:shd w:val="clear" w:color="auto" w:fill="auto"/>
+            <w:tcMar>
+              <w:top w:type="dxa" w:w="80"/>
+              <w:left w:type="dxa" w:w="80"/>
+              <w:bottom w:type="dxa" w:w="80"/>
+              <w:right w:type="dxa" w:w="80"/>
+            </w:tcMar>
+            <w:vAlign w:val="center"/>
+          </w:tcPr>
+          <w:p>
+            <w:pPr>
+              <w:pStyle w:val="Corps"/>
+              <w:jc w:val="center"/>
+            </w:pPr>
+            <w:r>
+              <w:rPr>
+                <w:rStyle w:val="Aucun"/>
+                <w:rFonts w:ascii="Calibri" w:cs="Calibri" w:hAnsi="Calibri" w:eastAsia="Calibri"/>
+                <w:sz w:val="22"/>
+                <w:szCs w:val="22"/>
+                <w:rtl w:val="0"/>
+                <w:lang w:val="en-US"/>
+                <w14:textOutline w14:w="12700" w14:cap="flat">
+                  <w14:noFill/>
+                  <w14:miter w14:lim="400000"/>
+                </w14:textOutline>
+              </w:rPr>
+              <w:t>TRANSPORTATION FEE</w:t>
             </w:r>
           </w:p>
         </w:tc>
         <w:tc>
           <w:tcPr>
-            <w:tcW w:type="dxa" w:w="929"/>
+            <w:tcW w:type="dxa" w:w="2352"/>
+            <w:gridSpan w:val="2"/>
             <w:tcBorders>
               <w:top w:val="single" w:color="bfbfbf" w:sz="4" w:space="0" w:shadow="0" w:frame="0"/>
               <w:left w:val="single" w:color="bfbfbf" w:sz="4" w:space="0" w:shadow="0" w:frame="0"/>
@@ -1559,170 +1939,23 @@
           <w:p>
             <w:pPr>
               <w:pStyle w:val="Par défaut"/>
-              <w:tabs>
-                <w:tab w:val="left" w:pos="566"/>
-                <w:tab w:val="left" w:pos="1133"/>
-                <w:tab w:val="left" w:pos="1700"/>
-                <w:tab w:val="left" w:pos="2267"/>
-                <w:tab w:val="left" w:pos="2834"/>
-                <w:tab w:val="left" w:pos="3401"/>
-                <w:tab w:val="left" w:pos="3968"/>
-                <w:tab w:val="left" w:pos="4535"/>
-                <w:tab w:val="left" w:pos="5102"/>
-                <w:tab w:val="left" w:pos="5669"/>
-                <w:tab w:val="left" w:pos="6236"/>
-                <w:tab w:val="left" w:pos="6803"/>
-              </w:tabs>
             </w:pPr>
             <w:r>
               <w:rPr>
                 <w:rStyle w:val="Aucun"/>
-                <w:rFonts w:ascii="Menlo" w:hAnsi="Menlo"/>
                 <w:rtl w:val="0"/>
                 <w:lang w:val="en-US"/>
               </w:rPr>
-              <w:t>{unit}</w:t>
-            </w:r>
-          </w:p>
-        </w:tc>
-        <w:tc>
-          <w:tcPr>
-            <w:tcW w:type="dxa" w:w="1134"/>
-            <w:tcBorders>
-              <w:top w:val="single" w:color="bfbfbf" w:sz="4" w:space="0" w:shadow="0" w:frame="0"/>
-              <w:left w:val="single" w:color="bfbfbf" w:sz="4" w:space="0" w:shadow="0" w:frame="0"/>
-              <w:bottom w:val="single" w:color="bfbfbf" w:sz="4" w:space="0" w:shadow="0" w:frame="0"/>
-              <w:right w:val="single" w:color="bfbfbf" w:sz="4" w:space="0" w:shadow="0" w:frame="0"/>
-            </w:tcBorders>
-            <w:shd w:val="clear" w:color="auto" w:fill="auto"/>
-            <w:tcMar>
-              <w:top w:type="dxa" w:w="80"/>
-              <w:left w:type="dxa" w:w="80"/>
-              <w:bottom w:type="dxa" w:w="80"/>
-              <w:right w:type="dxa" w:w="80"/>
-            </w:tcMar>
-            <w:vAlign w:val="center"/>
-          </w:tcPr>
-          <w:p/>
-        </w:tc>
-        <w:tc>
-          <w:tcPr>
-            <w:tcW w:type="dxa" w:w="1218"/>
-            <w:tcBorders>
-              <w:top w:val="single" w:color="bfbfbf" w:sz="4" w:space="0" w:shadow="0" w:frame="0"/>
-              <w:left w:val="single" w:color="bfbfbf" w:sz="4" w:space="0" w:shadow="0" w:frame="0"/>
-              <w:bottom w:val="single" w:color="bfbfbf" w:sz="4" w:space="0" w:shadow="0" w:frame="0"/>
-              <w:right w:val="single" w:color="bfbfbf" w:sz="4" w:space="0" w:shadow="0" w:frame="0"/>
-            </w:tcBorders>
-            <w:shd w:val="clear" w:color="auto" w:fill="auto"/>
-            <w:tcMar>
-              <w:top w:type="dxa" w:w="80"/>
-              <w:left w:type="dxa" w:w="80"/>
-              <w:bottom w:type="dxa" w:w="80"/>
-              <w:right w:type="dxa" w:w="80"/>
-            </w:tcMar>
-            <w:vAlign w:val="center"/>
-          </w:tcPr>
-          <w:p>
-            <w:pPr>
-              <w:pStyle w:val="Par défaut"/>
-              <w:tabs>
-                <w:tab w:val="left" w:pos="566"/>
-                <w:tab w:val="left" w:pos="1133"/>
-                <w:tab w:val="left" w:pos="1700"/>
-                <w:tab w:val="left" w:pos="2267"/>
-                <w:tab w:val="left" w:pos="2834"/>
-                <w:tab w:val="left" w:pos="3401"/>
-                <w:tab w:val="left" w:pos="3968"/>
-                <w:tab w:val="left" w:pos="4535"/>
-                <w:tab w:val="left" w:pos="5102"/>
-                <w:tab w:val="left" w:pos="5669"/>
-                <w:tab w:val="left" w:pos="6236"/>
-                <w:tab w:val="left" w:pos="6803"/>
-              </w:tabs>
-              <w:rPr>
-                <w:rStyle w:val="Aucun"/>
-                <w:rFonts w:ascii="Menlo" w:cs="Menlo" w:hAnsi="Menlo" w:eastAsia="Menlo"/>
-              </w:rPr>
-            </w:pPr>
-            <w:r>
-              <w:rPr>
-                <w:rStyle w:val="Aucun"/>
-                <w:rFonts w:ascii="Menlo" w:hAnsi="Menlo"/>
+              <w:t>{</w:t>
+            </w:r>
+            <w:r>
+              <w:rPr>
+                <w:rStyle w:val="Aucun"/>
+                <w:rFonts w:ascii="Trebuchet MS" w:hAnsi="Trebuchet MS"/>
                 <w:rtl w:val="0"/>
                 <w:lang w:val="en-US"/>
               </w:rPr>
-              <w:t>{amount}</w:t>
-            </w:r>
-          </w:p>
-          <w:p>
-            <w:pPr>
-              <w:pStyle w:val="Par défaut"/>
-              <w:tabs>
-                <w:tab w:val="left" w:pos="566"/>
-                <w:tab w:val="left" w:pos="1133"/>
-                <w:tab w:val="left" w:pos="1700"/>
-                <w:tab w:val="left" w:pos="2267"/>
-                <w:tab w:val="left" w:pos="2834"/>
-                <w:tab w:val="left" w:pos="3401"/>
-                <w:tab w:val="left" w:pos="3968"/>
-                <w:tab w:val="left" w:pos="4535"/>
-                <w:tab w:val="left" w:pos="5102"/>
-                <w:tab w:val="left" w:pos="5669"/>
-                <w:tab w:val="left" w:pos="6236"/>
-                <w:tab w:val="left" w:pos="6803"/>
-              </w:tabs>
-              <w:bidi w:val="0"/>
-              <w:ind w:left="0" w:right="0" w:firstLine="0"/>
-              <w:jc w:val="left"/>
-              <w:rPr>
-                <w:rtl w:val="0"/>
-              </w:rPr>
-            </w:pPr>
-            <w:r>
-              <w:rPr>
-                <w:rStyle w:val="Aucun"/>
-                <w:rFonts w:ascii="Menlo" w:hAnsi="Menlo"/>
-                <w:rtl w:val="0"/>
-                <w:lang w:val="en-US"/>
-              </w:rPr>
-              <w:t>{</w:t>
-            </w:r>
-            <w:r>
-              <w:rPr>
-                <w:rStyle w:val="Aucun"/>
-                <w:rFonts w:ascii="Menlo" w:hAnsi="Menlo"/>
-                <w:rtl w:val="0"/>
-                <w:lang w:val="fr-FR"/>
-              </w:rPr>
-              <w:t>/</w:t>
-            </w:r>
-            <w:r>
-              <w:rPr>
-                <w:rStyle w:val="Aucun"/>
-                <w:rFonts w:ascii="Calibri" w:cs="Calibri" w:hAnsi="Calibri" w:eastAsia="Calibri"/>
-                <w:rtl w:val="0"/>
-                <w:lang w:val="en-US"/>
-              </w:rPr>
-              <w:t>deliveryNote.purchaseOrder</w:t>
-            </w:r>
-            <w:r>
-              <w:rPr>
-                <w:rStyle w:val="Aucun"/>
-                <w:rFonts w:ascii="Calibri" w:cs="Calibri" w:hAnsi="Calibri" w:eastAsia="Calibri"/>
-                <w:rtl w:val="0"/>
-                <w:lang w:val="fr-FR"/>
-              </w:rPr>
-              <w:t>.itemList</w:t>
-            </w:r>
-            <w:r>
-              <w:rPr>
-                <w:rStyle w:val="Aucun"/>
-                <w:rFonts w:ascii="Menlo" w:hAnsi="Menlo"/>
-                <w:rtl w:val="0"/>
-                <w:lang w:val="en-US"/>
-              </w:rPr>
-              <w:t>}</w:t>
+              <w:t>transportationFee}</w:t>
             </w:r>
           </w:p>
         </w:tc>
@@ -1732,15 +1965,15 @@
           <w:shd w:val="clear" w:color="auto" w:fill="d0ddef"/>
         </w:tblPrEx>
         <w:trPr>
-          <w:trHeight w:val="810" w:hRule="atLeast"/>
+          <w:trHeight w:val="320" w:hRule="exact"/>
         </w:trPr>
         <w:tc>
           <w:tcPr>
-            <w:tcW w:type="dxa" w:w="5477"/>
+            <w:tcW w:type="dxa" w:w="4304"/>
             <w:gridSpan w:val="2"/>
             <w:tcBorders>
               <w:top w:val="nil"/>
-              <w:left w:val="nil"/>
+              <w:left w:val="single" w:color="ffffff" w:sz="8" w:space="0" w:shadow="0" w:frame="0"/>
               <w:bottom w:val="nil"/>
               <w:right w:val="single" w:color="d0cece" w:sz="4" w:space="0" w:shadow="0" w:frame="0"/>
             </w:tcBorders>
@@ -1757,7 +1990,7 @@
         </w:tc>
         <w:tc>
           <w:tcPr>
-            <w:tcW w:type="dxa" w:w="1995"/>
+            <w:tcW w:type="dxa" w:w="3167"/>
             <w:gridSpan w:val="2"/>
             <w:tcBorders>
               <w:top w:val="single" w:color="bfbfbf" w:sz="4" w:space="0" w:shadow="0" w:frame="0"/>
@@ -1787,13 +2020,8 @@
                 <w:szCs w:val="24"/>
                 <w:rtl w:val="0"/>
                 <w:lang w:val="fr-FR"/>
-                <w14:shadow w14:sx="100000" w14:sy="100000" w14:kx="0" w14:ky="0" w14:algn="tl" w14:blurRad="50800" w14:dist="19050" w14:dir="2700000">
-                  <w14:srgbClr w14:val="000000">
-                    <w14:alpha w14:val="60000"/>
-                  </w14:srgbClr>
-                </w14:shadow>
-              </w:rPr>
-              <w:t>SUB TOTAL</w:t>
+              </w:rPr>
+              <w:t>DELIVERY FEE</w:t>
             </w:r>
           </w:p>
         </w:tc>
@@ -1837,11 +2065,11 @@
             <w:r>
               <w:rPr>
                 <w:rStyle w:val="Aucun"/>
-                <w:rFonts w:ascii="Menlo" w:hAnsi="Menlo"/>
+                <w:rFonts w:ascii="Trebuchet MS" w:hAnsi="Trebuchet MS"/>
                 <w:rtl w:val="0"/>
                 <w:lang w:val="en-US"/>
               </w:rPr>
-              <w:t>{deliveryNote.purchaseOrder.totalAmount}</w:t>
+              <w:t>{deliveryFee}</w:t>
             </w:r>
           </w:p>
         </w:tc>
@@ -1851,15 +2079,15 @@
           <w:shd w:val="clear" w:color="auto" w:fill="d0ddef"/>
         </w:tblPrEx>
         <w:trPr>
-          <w:trHeight w:val="320" w:hRule="atLeast"/>
+          <w:trHeight w:val="330" w:hRule="exact"/>
         </w:trPr>
         <w:tc>
           <w:tcPr>
-            <w:tcW w:type="dxa" w:w="5477"/>
+            <w:tcW w:type="dxa" w:w="4304"/>
             <w:gridSpan w:val="2"/>
             <w:tcBorders>
               <w:top w:val="nil"/>
-              <w:left w:val="nil"/>
+              <w:left w:val="single" w:color="ffffff" w:sz="8" w:space="0" w:shadow="0" w:frame="0"/>
               <w:bottom w:val="nil"/>
               <w:right w:val="single" w:color="d0cece" w:sz="4" w:space="0" w:shadow="0" w:frame="0"/>
             </w:tcBorders>
@@ -1876,7 +2104,7 @@
         </w:tc>
         <w:tc>
           <w:tcPr>
-            <w:tcW w:type="dxa" w:w="1995"/>
+            <w:tcW w:type="dxa" w:w="3167"/>
             <w:gridSpan w:val="2"/>
             <w:tcBorders>
               <w:top w:val="single" w:color="bfbfbf" w:sz="4" w:space="0" w:shadow="0" w:frame="0"/>
@@ -1906,11 +2134,6 @@
                 <w:szCs w:val="24"/>
                 <w:rtl w:val="0"/>
                 <w:lang w:val="fr-FR"/>
-                <w14:shadow w14:sx="100000" w14:sy="100000" w14:kx="0" w14:ky="0" w14:algn="tl" w14:blurRad="50800" w14:dist="19050" w14:dir="2700000">
-                  <w14:srgbClr w14:val="000000">
-                    <w14:alpha w14:val="60000"/>
-                  </w14:srgbClr>
-                </w14:shadow>
               </w:rPr>
               <w:t>DISCOUNT</w:t>
             </w:r>
@@ -1939,7 +2162,6 @@
             <w:pPr>
               <w:pStyle w:val="Corps B"/>
               <w:ind w:right="501"/>
-              <w:jc w:val="center"/>
             </w:pPr>
             <w:r>
               <w:rPr>
@@ -1947,11 +2169,6 @@
                 <w:rFonts w:ascii="Calibri" w:cs="Calibri" w:hAnsi="Calibri" w:eastAsia="Calibri"/>
                 <w:rtl w:val="0"/>
                 <w:lang w:val="en-US"/>
-                <w14:shadow w14:sx="100000" w14:sy="100000" w14:kx="0" w14:ky="0" w14:algn="tl" w14:blurRad="50800" w14:dist="19050" w14:dir="2700000">
-                  <w14:srgbClr w14:val="000000">
-                    <w14:alpha w14:val="60000"/>
-                  </w14:srgbClr>
-                </w14:shadow>
               </w:rPr>
               <w:t>{discount}</w:t>
             </w:r>
@@ -1963,16 +2180,16 @@
           <w:shd w:val="clear" w:color="auto" w:fill="d0ddef"/>
         </w:tblPrEx>
         <w:trPr>
-          <w:trHeight w:val="320" w:hRule="atLeast"/>
+          <w:trHeight w:val="330" w:hRule="exact"/>
         </w:trPr>
         <w:tc>
           <w:tcPr>
-            <w:tcW w:type="dxa" w:w="5477"/>
+            <w:tcW w:type="dxa" w:w="4304"/>
             <w:gridSpan w:val="2"/>
             <w:tcBorders>
               <w:top w:val="nil"/>
-              <w:left w:val="nil"/>
-              <w:bottom w:val="nil"/>
+              <w:left w:val="single" w:color="ffffff" w:sz="8" w:space="0" w:shadow="0" w:frame="0"/>
+              <w:bottom w:val="single" w:color="ffffff" w:sz="8" w:space="0" w:shadow="0" w:frame="0"/>
               <w:right w:val="single" w:color="d0cece" w:sz="4" w:space="0" w:shadow="0" w:frame="0"/>
             </w:tcBorders>
             <w:shd w:val="clear" w:color="auto" w:fill="auto"/>
@@ -1988,7 +2205,7 @@
         </w:tc>
         <w:tc>
           <w:tcPr>
-            <w:tcW w:type="dxa" w:w="1995"/>
+            <w:tcW w:type="dxa" w:w="3167"/>
             <w:gridSpan w:val="2"/>
             <w:tcBorders>
               <w:top w:val="single" w:color="bfbfbf" w:sz="4" w:space="0" w:shadow="0" w:frame="0"/>
@@ -2018,11 +2235,6 @@
                 <w:szCs w:val="24"/>
                 <w:rtl w:val="0"/>
                 <w:lang w:val="fr-FR"/>
-                <w14:shadow w14:sx="100000" w14:sy="100000" w14:kx="0" w14:ky="0" w14:algn="tl" w14:blurRad="50800" w14:dist="19050" w14:dir="2700000">
-                  <w14:srgbClr w14:val="000000">
-                    <w14:alpha w14:val="60000"/>
-                  </w14:srgbClr>
-                </w14:shadow>
               </w:rPr>
               <w:t>NET TOTAL</w:t>
             </w:r>
@@ -2051,7 +2263,6 @@
             <w:pPr>
               <w:pStyle w:val="Corps B"/>
               <w:ind w:right="501"/>
-              <w:jc w:val="center"/>
             </w:pPr>
             <w:r>
               <w:rPr>
@@ -2059,11 +2270,6 @@
                 <w:rFonts w:ascii="Calibri" w:cs="Calibri" w:hAnsi="Calibri" w:eastAsia="Calibri"/>
                 <w:rtl w:val="0"/>
                 <w:lang w:val="en-US"/>
-                <w14:shadow w14:sx="100000" w14:sy="100000" w14:kx="0" w14:ky="0" w14:algn="tl" w14:blurRad="50800" w14:dist="19050" w14:dir="2700000">
-                  <w14:srgbClr w14:val="000000">
-                    <w14:alpha w14:val="60000"/>
-                  </w14:srgbClr>
-                </w14:shadow>
               </w:rPr>
               <w:t>{netTotal}</w:t>
             </w:r>
@@ -2074,6 +2280,17 @@
     <w:p>
       <w:pPr>
         <w:pStyle w:val="Corps C A A"/>
+        <w:widowControl w:val="0"/>
+        <w:ind w:left="648" w:hanging="648"/>
+        <w:jc w:val="center"/>
+        <w:rPr>
+          <w:rStyle w:val="Aucun A"/>
+        </w:rPr>
+      </w:pPr>
+    </w:p>
+    <w:p>
+      <w:pPr>
+        <w:pStyle w:val="Corps C A A A"/>
         <w:widowControl w:val="0"/>
         <w:ind w:left="540" w:hanging="540"/>
         <w:jc w:val="center"/>
@@ -2088,12 +2305,12 @@
               <wp:anchor distT="152400" distB="152400" distL="152400" distR="152400" simplePos="0" relativeHeight="251659264" behindDoc="0" locked="0" layoutInCell="1" allowOverlap="1">
                 <wp:simplePos x="0" y="0"/>
                 <wp:positionH relativeFrom="page">
-                  <wp:posOffset>954403</wp:posOffset>
+                  <wp:posOffset>954402</wp:posOffset>
                 </wp:positionH>
                 <wp:positionV relativeFrom="page">
-                  <wp:posOffset>5707308</wp:posOffset>
+                  <wp:posOffset>5707307</wp:posOffset>
                 </wp:positionV>
-                <wp:extent cx="5868484" cy="3009652"/>
+                <wp:extent cx="5868485" cy="3009652"/>
                 <wp:effectExtent l="0" t="0" r="0" b="0"/>
                 <wp:wrapTopAndBottom distT="152400" distB="152400"/>
                 <wp:docPr id="1073741827" name="officeArt object" descr="officeArt object"/>
@@ -2105,7 +2322,7 @@
                       <wps:spPr>
                         <a:xfrm>
                           <a:off x="0" y="0"/>
-                          <a:ext cx="5868484" cy="3009652"/>
+                          <a:ext cx="5868485" cy="3009652"/>
                         </a:xfrm>
                         <a:prstGeom prst="rect">
                           <a:avLst/>
@@ -2122,15 +2339,17 @@
                           <w:p>
                             <w:pPr>
                               <w:pStyle w:val="Corps A"/>
-                              <w:bidi w:val="0"/>
                               <w:spacing w:after="0" w:line="240" w:lineRule="auto"/>
-                              <w:ind w:left="0" w:right="112" w:firstLine="0"/>
+                              <w:ind w:right="112"/>
                               <w:jc w:val="center"/>
                               <w:rPr>
-                                <w:rtl w:val="0"/>
+                                <w:rStyle w:val="Aucun A"/>
                               </w:rPr>
                             </w:pPr>
                             <w:r>
+                              <w:rPr>
+                                <w:rStyle w:val="Aucun A"/>
+                              </w:rPr>
                               <w:tab/>
                               <w:tab/>
                               <w:tab/>
@@ -2155,17 +2374,14 @@
                                 <w:tab w:val="left" w:pos="6236"/>
                                 <w:tab w:val="left" w:pos="6803"/>
                               </w:tabs>
-                              <w:bidi w:val="0"/>
-                              <w:ind w:left="0" w:right="0" w:firstLine="0"/>
-                              <w:jc w:val="left"/>
                               <w:rPr>
                                 <w:rStyle w:val="Aucun"/>
                                 <w:rFonts w:ascii="Menlo" w:cs="Menlo" w:hAnsi="Menlo" w:eastAsia="Menlo"/>
-                                <w:rtl w:val="0"/>
                               </w:rPr>
                             </w:pPr>
                             <w:r>
                               <w:rPr>
+                                <w:rStyle w:val="Aucun"/>
                                 <w:rFonts w:ascii="Menlo" w:cs="Menlo" w:hAnsi="Menlo" w:eastAsia="Menlo"/>
                               </w:rPr>
                               <w:tab/>
@@ -2215,13 +2431,9 @@
                                 <w:tab w:val="left" w:pos="6236"/>
                                 <w:tab w:val="left" w:pos="6803"/>
                               </w:tabs>
-                              <w:bidi w:val="0"/>
-                              <w:ind w:left="0" w:right="0" w:firstLine="0"/>
-                              <w:jc w:val="left"/>
                               <w:rPr>
                                 <w:rStyle w:val="Aucun"/>
                                 <w:rFonts w:ascii="Menlo" w:cs="Menlo" w:hAnsi="Menlo" w:eastAsia="Menlo"/>
-                                <w:rtl w:val="0"/>
                               </w:rPr>
                             </w:pPr>
                             <w:r>
@@ -2236,13 +2448,11 @@
                           <w:p>
                             <w:pPr>
                               <w:pStyle w:val="Corps B"/>
-                              <w:bidi w:val="0"/>
-                              <w:ind w:left="0" w:right="501" w:firstLine="0"/>
+                              <w:ind w:right="501"/>
                               <w:jc w:val="center"/>
                               <w:rPr>
                                 <w:rStyle w:val="Aucun"/>
                                 <w:rFonts w:ascii="Menlo" w:cs="Menlo" w:hAnsi="Menlo" w:eastAsia="Menlo"/>
-                                <w:rtl w:val="0"/>
                               </w:rPr>
                             </w:pPr>
                             <w:r>
@@ -2257,12 +2467,8 @@
                           <w:p>
                             <w:pPr>
                               <w:pStyle w:val="Corps B"/>
-                              <w:bidi w:val="0"/>
-                              <w:ind w:left="0" w:right="501" w:firstLine="0"/>
+                              <w:ind w:right="501"/>
                               <w:jc w:val="center"/>
-                              <w:rPr>
-                                <w:rtl w:val="0"/>
-                              </w:rPr>
                             </w:pPr>
                             <w:r>
                               <w:rPr>
@@ -2294,15 +2500,17 @@
                     <w:p>
                       <w:pPr>
                         <w:pStyle w:val="Corps A"/>
-                        <w:bidi w:val="0"/>
                         <w:spacing w:after="0" w:line="240" w:lineRule="auto"/>
-                        <w:ind w:left="0" w:right="112" w:firstLine="0"/>
+                        <w:ind w:right="112"/>
                         <w:jc w:val="center"/>
                         <w:rPr>
-                          <w:rtl w:val="0"/>
+                          <w:rStyle w:val="Aucun A"/>
                         </w:rPr>
                       </w:pPr>
                       <w:r>
+                        <w:rPr>
+                          <w:rStyle w:val="Aucun A"/>
+                        </w:rPr>
                         <w:tab/>
                         <w:tab/>
                         <w:tab/>
@@ -2327,17 +2535,14 @@
                           <w:tab w:val="left" w:pos="6236"/>
                           <w:tab w:val="left" w:pos="6803"/>
                         </w:tabs>
-                        <w:bidi w:val="0"/>
-                        <w:ind w:left="0" w:right="0" w:firstLine="0"/>
-                        <w:jc w:val="left"/>
                         <w:rPr>
                           <w:rStyle w:val="Aucun"/>
                           <w:rFonts w:ascii="Menlo" w:cs="Menlo" w:hAnsi="Menlo" w:eastAsia="Menlo"/>
-                          <w:rtl w:val="0"/>
                         </w:rPr>
                       </w:pPr>
                       <w:r>
                         <w:rPr>
+                          <w:rStyle w:val="Aucun"/>
                           <w:rFonts w:ascii="Menlo" w:cs="Menlo" w:hAnsi="Menlo" w:eastAsia="Menlo"/>
                         </w:rPr>
                         <w:tab/>
@@ -2387,13 +2592,9 @@
                           <w:tab w:val="left" w:pos="6236"/>
                           <w:tab w:val="left" w:pos="6803"/>
                         </w:tabs>
-                        <w:bidi w:val="0"/>
-                        <w:ind w:left="0" w:right="0" w:firstLine="0"/>
-                        <w:jc w:val="left"/>
                         <w:rPr>
                           <w:rStyle w:val="Aucun"/>
                           <w:rFonts w:ascii="Menlo" w:cs="Menlo" w:hAnsi="Menlo" w:eastAsia="Menlo"/>
-                          <w:rtl w:val="0"/>
                         </w:rPr>
                       </w:pPr>
                       <w:r>
@@ -2408,13 +2609,11 @@
                     <w:p>
                       <w:pPr>
                         <w:pStyle w:val="Corps B"/>
-                        <w:bidi w:val="0"/>
-                        <w:ind w:left="0" w:right="501" w:firstLine="0"/>
+                        <w:ind w:right="501"/>
                         <w:jc w:val="center"/>
                         <w:rPr>
                           <w:rStyle w:val="Aucun"/>
                           <w:rFonts w:ascii="Menlo" w:cs="Menlo" w:hAnsi="Menlo" w:eastAsia="Menlo"/>
-                          <w:rtl w:val="0"/>
                         </w:rPr>
                       </w:pPr>
                       <w:r>
@@ -2429,12 +2628,8 @@
                     <w:p>
                       <w:pPr>
                         <w:pStyle w:val="Corps B"/>
-                        <w:bidi w:val="0"/>
-                        <w:ind w:left="0" w:right="501" w:firstLine="0"/>
+                        <w:ind w:right="501"/>
                         <w:jc w:val="center"/>
-                        <w:rPr>
-                          <w:rtl w:val="0"/>
-                        </w:rPr>
                       </w:pPr>
                       <w:r>
                         <w:rPr>
@@ -2456,7 +2651,7 @@
     </w:p>
     <w:p>
       <w:pPr>
-        <w:pStyle w:val="Corps C A A A"/>
+        <w:pStyle w:val="Corps C A A A A"/>
         <w:widowControl w:val="0"/>
         <w:ind w:left="432" w:hanging="432"/>
         <w:jc w:val="center"/>
@@ -2464,7 +2659,7 @@
     </w:p>
     <w:p>
       <w:pPr>
-        <w:pStyle w:val="Corps C A A A A"/>
+        <w:pStyle w:val="Corps C A A A A A"/>
         <w:widowControl w:val="0"/>
         <w:ind w:left="324" w:hanging="324"/>
         <w:jc w:val="center"/>
@@ -2472,7 +2667,7 @@
     </w:p>
     <w:p>
       <w:pPr>
-        <w:pStyle w:val="Corps C A A A A A"/>
+        <w:pStyle w:val="Corps C A A A A A A"/>
         <w:widowControl w:val="0"/>
         <w:ind w:left="216" w:hanging="216"/>
         <w:jc w:val="center"/>
@@ -2606,7 +2801,7 @@
           <w:lang w:val="en-US"/>
           <w14:shadow w14:sx="100000" w14:sy="100000" w14:kx="0" w14:ky="0" w14:algn="tl" w14:blurRad="50800" w14:dist="19050" w14:dir="2700000">
             <w14:srgbClr w14:val="000000">
-              <w14:alpha w14:val="60000"/>
+              <w14:alpha w14:val="39999"/>
             </w14:srgbClr>
           </w14:shadow>
         </w:rPr>
@@ -2621,7 +2816,7 @@
           <w:lang w:val="en-US"/>
           <w14:shadow w14:sx="100000" w14:sy="100000" w14:kx="0" w14:ky="0" w14:algn="tl" w14:blurRad="50800" w14:dist="19050" w14:dir="2700000">
             <w14:srgbClr w14:val="000000">
-              <w14:alpha w14:val="60000"/>
+              <w14:alpha w14:val="39999"/>
             </w14:srgbClr>
           </w14:shadow>
         </w:rPr>
@@ -2636,26 +2831,11 @@
           <w:lang w:val="en-US"/>
           <w14:shadow w14:sx="100000" w14:sy="100000" w14:kx="0" w14:ky="0" w14:algn="tl" w14:blurRad="50800" w14:dist="19050" w14:dir="2700000">
             <w14:srgbClr w14:val="000000">
-              <w14:alpha w14:val="60000"/>
+              <w14:alpha w14:val="39999"/>
             </w14:srgbClr>
           </w14:shadow>
         </w:rPr>
-        <w:t xml:space="preserve">: </w:t>
-      </w:r>
-      <w:r>
-        <w:rPr>
-          <w:rStyle w:val="Aucun"/>
-          <w:sz w:val="20"/>
-          <w:szCs w:val="20"/>
-          <w:rtl w:val="0"/>
-          <w:lang w:val="en-US"/>
-          <w14:shadow w14:sx="100000" w14:sy="100000" w14:kx="0" w14:ky="0" w14:algn="tl" w14:blurRad="50800" w14:dist="19050" w14:dir="2700000">
-            <w14:srgbClr w14:val="000000">
-              <w14:alpha w14:val="60000"/>
-            </w14:srgbClr>
-          </w14:shadow>
-        </w:rPr>
-        <w:t>{impactedAccount.bankName}</w:t>
+        <w:t>: {impactedAccount.bankName}</w:t>
       </w:r>
     </w:p>
     <w:p>
@@ -2667,10 +2847,9 @@
           <w:rStyle w:val="Aucun"/>
           <w:sz w:val="20"/>
           <w:szCs w:val="20"/>
-          <w:lang w:val="en-US"/>
           <w14:shadow w14:sx="100000" w14:sy="100000" w14:kx="0" w14:ky="0" w14:algn="tl" w14:blurRad="50800" w14:dist="19050" w14:dir="2700000">
             <w14:srgbClr w14:val="000000">
-              <w14:alpha w14:val="60000"/>
+              <w14:alpha w14:val="39999"/>
             </w14:srgbClr>
           </w14:shadow>
         </w:rPr>
@@ -2685,7 +2864,7 @@
           <w:lang w:val="en-US"/>
           <w14:shadow w14:sx="100000" w14:sy="100000" w14:kx="0" w14:ky="0" w14:algn="tl" w14:blurRad="50800" w14:dist="19050" w14:dir="2700000">
             <w14:srgbClr w14:val="000000">
-              <w14:alpha w14:val="60000"/>
+              <w14:alpha w14:val="39999"/>
             </w14:srgbClr>
           </w14:shadow>
         </w:rPr>
@@ -2700,7 +2879,7 @@
           <w:lang w:val="en-US"/>
           <w14:shadow w14:sx="100000" w14:sy="100000" w14:kx="0" w14:ky="0" w14:algn="tl" w14:blurRad="50800" w14:dist="19050" w14:dir="2700000">
             <w14:srgbClr w14:val="000000">
-              <w14:alpha w14:val="60000"/>
+              <w14:alpha w14:val="39999"/>
             </w14:srgbClr>
           </w14:shadow>
         </w:rPr>
@@ -2715,7 +2894,7 @@
           <w:lang w:val="fr-FR"/>
           <w14:shadow w14:sx="100000" w14:sy="100000" w14:kx="0" w14:ky="0" w14:algn="tl" w14:blurRad="50800" w14:dist="19050" w14:dir="2700000">
             <w14:srgbClr w14:val="000000">
-              <w14:alpha w14:val="60000"/>
+              <w14:alpha w14:val="39999"/>
             </w14:srgbClr>
           </w14:shadow>
         </w:rPr>
@@ -2731,10 +2910,9 @@
           <w:rStyle w:val="Aucun"/>
           <w:sz w:val="20"/>
           <w:szCs w:val="20"/>
-          <w:lang w:val="en-US"/>
           <w14:shadow w14:sx="100000" w14:sy="100000" w14:kx="0" w14:ky="0" w14:algn="tl" w14:blurRad="50800" w14:dist="19050" w14:dir="2700000">
             <w14:srgbClr w14:val="000000">
-              <w14:alpha w14:val="60000"/>
+              <w14:alpha w14:val="39999"/>
             </w14:srgbClr>
           </w14:shadow>
         </w:rPr>
@@ -2749,7 +2927,7 @@
           <w:lang w:val="en-US"/>
           <w14:shadow w14:sx="100000" w14:sy="100000" w14:kx="0" w14:ky="0" w14:algn="tl" w14:blurRad="50800" w14:dist="19050" w14:dir="2700000">
             <w14:srgbClr w14:val="000000">
-              <w14:alpha w14:val="60000"/>
+              <w14:alpha w14:val="39999"/>
             </w14:srgbClr>
           </w14:shadow>
         </w:rPr>
@@ -2764,7 +2942,7 @@
           <w:lang w:val="en-US"/>
           <w14:shadow w14:sx="100000" w14:sy="100000" w14:kx="0" w14:ky="0" w14:algn="tl" w14:blurRad="50800" w14:dist="19050" w14:dir="2700000">
             <w14:srgbClr w14:val="000000">
-              <w14:alpha w14:val="60000"/>
+              <w14:alpha w14:val="39999"/>
             </w14:srgbClr>
           </w14:shadow>
         </w:rPr>
@@ -2779,7 +2957,7 @@
           <w:lang w:val="en-US"/>
           <w14:shadow w14:sx="100000" w14:sy="100000" w14:kx="0" w14:ky="0" w14:algn="tl" w14:blurRad="50800" w14:dist="19050" w14:dir="2700000">
             <w14:srgbClr w14:val="000000">
-              <w14:alpha w14:val="60000"/>
+              <w14:alpha w14:val="39999"/>
             </w14:srgbClr>
           </w14:shadow>
         </w:rPr>
@@ -2794,7 +2972,7 @@
           <w:lang w:val="fr-FR"/>
           <w14:shadow w14:sx="100000" w14:sy="100000" w14:kx="0" w14:ky="0" w14:algn="tl" w14:blurRad="50800" w14:dist="19050" w14:dir="2700000">
             <w14:srgbClr w14:val="000000">
-              <w14:alpha w14:val="60000"/>
+              <w14:alpha w14:val="39999"/>
             </w14:srgbClr>
           </w14:shadow>
         </w:rPr>
@@ -2810,10 +2988,9 @@
           <w:rStyle w:val="Aucun"/>
           <w:sz w:val="20"/>
           <w:szCs w:val="20"/>
-          <w:lang w:val="en-US"/>
           <w14:shadow w14:sx="100000" w14:sy="100000" w14:kx="0" w14:ky="0" w14:algn="tl" w14:blurRad="50800" w14:dist="19050" w14:dir="2700000">
             <w14:srgbClr w14:val="000000">
-              <w14:alpha w14:val="60000"/>
+              <w14:alpha w14:val="39999"/>
             </w14:srgbClr>
           </w14:shadow>
         </w:rPr>
@@ -2828,7 +3005,7 @@
           <w:lang w:val="en-US"/>
           <w14:shadow w14:sx="100000" w14:sy="100000" w14:kx="0" w14:ky="0" w14:algn="tl" w14:blurRad="50800" w14:dist="19050" w14:dir="2700000">
             <w14:srgbClr w14:val="000000">
-              <w14:alpha w14:val="60000"/>
+              <w14:alpha w14:val="39999"/>
             </w14:srgbClr>
           </w14:shadow>
         </w:rPr>
@@ -2843,7 +3020,7 @@
           <w:lang w:val="en-US"/>
           <w14:shadow w14:sx="100000" w14:sy="100000" w14:kx="0" w14:ky="0" w14:algn="tl" w14:blurRad="50800" w14:dist="19050" w14:dir="2700000">
             <w14:srgbClr w14:val="000000">
-              <w14:alpha w14:val="60000"/>
+              <w14:alpha w14:val="39999"/>
             </w14:srgbClr>
           </w14:shadow>
         </w:rPr>
@@ -2858,7 +3035,7 @@
           <w:lang w:val="fr-FR"/>
           <w14:shadow w14:sx="100000" w14:sy="100000" w14:kx="0" w14:ky="0" w14:algn="tl" w14:blurRad="50800" w14:dist="19050" w14:dir="2700000">
             <w14:srgbClr w14:val="000000">
-              <w14:alpha w14:val="60000"/>
+              <w14:alpha w14:val="39999"/>
             </w14:srgbClr>
           </w14:shadow>
         </w:rPr>
@@ -2874,10 +3051,9 @@
           <w:rStyle w:val="Aucun"/>
           <w:sz w:val="20"/>
           <w:szCs w:val="20"/>
-          <w:lang w:val="en-US"/>
           <w14:shadow w14:sx="100000" w14:sy="100000" w14:kx="0" w14:ky="0" w14:algn="tl" w14:blurRad="50800" w14:dist="19050" w14:dir="2700000">
             <w14:srgbClr w14:val="000000">
-              <w14:alpha w14:val="60000"/>
+              <w14:alpha w14:val="39999"/>
             </w14:srgbClr>
           </w14:shadow>
         </w:rPr>
@@ -2892,7 +3068,7 @@
           <w:lang w:val="en-US"/>
           <w14:shadow w14:sx="100000" w14:sy="100000" w14:kx="0" w14:ky="0" w14:algn="tl" w14:blurRad="50800" w14:dist="19050" w14:dir="2700000">
             <w14:srgbClr w14:val="000000">
-              <w14:alpha w14:val="60000"/>
+              <w14:alpha w14:val="39999"/>
             </w14:srgbClr>
           </w14:shadow>
         </w:rPr>
@@ -2907,7 +3083,7 @@
           <w:lang w:val="en-US"/>
           <w14:shadow w14:sx="100000" w14:sy="100000" w14:kx="0" w14:ky="0" w14:algn="tl" w14:blurRad="50800" w14:dist="19050" w14:dir="2700000">
             <w14:srgbClr w14:val="000000">
-              <w14:alpha w14:val="60000"/>
+              <w14:alpha w14:val="39999"/>
             </w14:srgbClr>
           </w14:shadow>
         </w:rPr>
@@ -2922,7 +3098,7 @@
           <w:lang w:val="fr-FR"/>
           <w14:shadow w14:sx="100000" w14:sy="100000" w14:kx="0" w14:ky="0" w14:algn="tl" w14:blurRad="50800" w14:dist="19050" w14:dir="2700000">
             <w14:srgbClr w14:val="000000">
-              <w14:alpha w14:val="60000"/>
+              <w14:alpha w14:val="39999"/>
             </w14:srgbClr>
           </w14:shadow>
         </w:rPr>
@@ -2937,7 +3113,6 @@
         <w:rPr>
           <w:rStyle w:val="Aucun"/>
           <w:u w:val="single"/>
-          <w:lang w:val="en-US"/>
         </w:rPr>
       </w:pPr>
       <w:r>
@@ -2949,7 +3124,7 @@
           <w:lang w:val="en-US"/>
           <w14:shadow w14:sx="100000" w14:sy="100000" w14:kx="0" w14:ky="0" w14:algn="tl" w14:blurRad="50800" w14:dist="19050" w14:dir="2700000">
             <w14:srgbClr w14:val="000000">
-              <w14:alpha w14:val="60000"/>
+              <w14:alpha w14:val="39999"/>
             </w14:srgbClr>
           </w14:shadow>
         </w:rPr>
@@ -2964,7 +3139,7 @@
           <w:lang w:val="fr-FR"/>
           <w14:shadow w14:sx="100000" w14:sy="100000" w14:kx="0" w14:ky="0" w14:algn="tl" w14:blurRad="50800" w14:dist="19050" w14:dir="2700000">
             <w14:srgbClr w14:val="000000">
-              <w14:alpha w14:val="60000"/>
+              <w14:alpha w14:val="39999"/>
             </w14:srgbClr>
           </w14:shadow>
         </w:rPr>
@@ -3096,18 +3271,19 @@
         <w:rPr>
           <w:del w:id="5" w:date="2021-01-30T16:05:48Z" w:author="axel adigo"/>
           <w:rStyle w:val="Aucun"/>
+          <w:rFonts w:ascii="Calibri" w:cs="Calibri" w:hAnsi="Calibri" w:eastAsia="Calibri"/>
           <w:b w:val="1"/>
           <w:bCs w:val="1"/>
           <w:sz w:val="6"/>
           <w:szCs w:val="6"/>
           <w:u w:val="single"/>
-          <w:lang w:val="en-US"/>
         </w:rPr>
       </w:pPr>
       <w:del w:id="6" w:date="2021-01-30T16:05:48Z" w:author="axel adigo">
         <w:r>
           <w:rPr>
             <w:rStyle w:val="Aucun"/>
+            <w:rFonts w:ascii="Calibri" w:cs="Calibri" w:hAnsi="Calibri" w:eastAsia="Calibri"/>
             <w:b w:val="1"/>
             <w:bCs w:val="1"/>
             <w:sz w:val="20"/>
@@ -3117,7 +3293,7 @@
             <w:lang w:val="en-US"/>
             <w14:shadow w14:sx="100000" w14:sy="100000" w14:kx="0" w14:ky="0" w14:algn="tl" w14:blurRad="50800" w14:dist="19050" w14:dir="2700000">
               <w14:srgbClr w14:val="000000">
-                <w14:alpha w14:val="60000"/>
+                <w14:alpha w14:val="39999"/>
               </w14:srgbClr>
             </w14:shadow>
           </w:rPr>
@@ -3128,6 +3304,7 @@
         <w:r>
           <w:rPr>
             <w:rStyle w:val="Aucun"/>
+            <w:rFonts w:ascii="Calibri" w:cs="Calibri" w:hAnsi="Calibri" w:eastAsia="Calibri"/>
             <w:b w:val="1"/>
             <w:bCs w:val="1"/>
             <w:sz w:val="20"/>
@@ -3137,7 +3314,7 @@
             <w:lang w:val="fr-FR"/>
             <w14:shadow w14:sx="100000" w14:sy="100000" w14:kx="0" w14:ky="0" w14:algn="tl" w14:blurRad="50800" w14:dist="19050" w14:dir="2700000">
               <w14:srgbClr w14:val="000000">
-                <w14:alpha w14:val="60000"/>
+                <w14:alpha w14:val="39999"/>
               </w14:srgbClr>
             </w14:shadow>
           </w:rPr>
@@ -3200,7 +3377,7 @@
           <w:lang w:val="en-US"/>
           <w14:shadow w14:sx="100000" w14:sy="100000" w14:kx="0" w14:ky="0" w14:algn="tl" w14:blurRad="50800" w14:dist="19050" w14:dir="2700000">
             <w14:srgbClr w14:val="000000">
-              <w14:alpha w14:val="60000"/>
+              <w14:alpha w14:val="39999"/>
             </w14:srgbClr>
           </w14:shadow>
         </w:rPr>
@@ -3216,7 +3393,7 @@
             <w:lang w:val="en-US"/>
             <w14:shadow w14:sx="100000" w14:sy="100000" w14:kx="0" w14:ky="0" w14:algn="tl" w14:blurRad="50800" w14:dist="19050" w14:dir="2700000">
               <w14:srgbClr w14:val="000000">
-                <w14:alpha w14:val="60000"/>
+                <w14:alpha w14:val="39999"/>
               </w14:srgbClr>
             </w14:shadow>
           </w:rPr>
@@ -3233,28 +3410,11 @@
             <w:lang w:val="en-US"/>
             <w14:shadow w14:sx="100000" w14:sy="100000" w14:kx="0" w14:ky="0" w14:algn="tl" w14:blurRad="50800" w14:dist="19050" w14:dir="2700000">
               <w14:srgbClr w14:val="000000">
-                <w14:alpha w14:val="60000"/>
+                <w14:alpha w14:val="39999"/>
               </w14:srgbClr>
             </w14:shadow>
           </w:rPr>
-          <w:delText>: BANQUE ATLANTIQUE TOGO</w:delText>
-        </w:r>
-      </w:del>
-      <w:del w:id="11" w:date="2021-01-30T16:03:45Z" w:author="axel adigo">
-        <w:r>
-          <w:rPr>
-            <w:rStyle w:val="Aucun"/>
-            <w:sz w:val="20"/>
-            <w:szCs w:val="20"/>
-            <w:rtl w:val="0"/>
-            <w:lang w:val="en-US"/>
-            <w14:shadow w14:sx="100000" w14:sy="100000" w14:kx="0" w14:ky="0" w14:algn="tl" w14:blurRad="50800" w14:dist="19050" w14:dir="2700000">
-              <w14:srgbClr w14:val="000000">
-                <w14:alpha w14:val="60000"/>
-              </w14:srgbClr>
-            </w14:shadow>
-          </w:rPr>
-          <w:delText>{impactedAccount.bankName}</w:delText>
+          <w:delText>: BANQUE ATLANTIQUE TOGO{impactedAccount.bankName}</w:delText>
         </w:r>
       </w:del>
     </w:p>
@@ -3264,19 +3424,18 @@
         <w:spacing w:after="0" w:line="240" w:lineRule="auto"/>
         <w:ind w:left="142" w:firstLine="0"/>
         <w:rPr>
-          <w:del w:id="12" w:date="2021-01-30T16:03:45Z" w:author="axel adigo"/>
+          <w:del w:id="11" w:date="2021-01-30T16:03:45Z" w:author="axel adigo"/>
           <w:rStyle w:val="Aucun"/>
           <w:sz w:val="20"/>
           <w:szCs w:val="20"/>
-          <w:lang w:val="en-US"/>
           <w14:shadow w14:sx="100000" w14:sy="100000" w14:kx="0" w14:ky="0" w14:algn="tl" w14:blurRad="50800" w14:dist="19050" w14:dir="2700000">
             <w14:srgbClr w14:val="000000">
-              <w14:alpha w14:val="60000"/>
+              <w14:alpha w14:val="39999"/>
             </w14:srgbClr>
           </w14:shadow>
         </w:rPr>
       </w:pPr>
-      <w:del w:id="13" w:date="2021-01-30T16:03:45Z" w:author="axel adigo">
+      <w:del w:id="12" w:date="2021-01-30T16:03:45Z" w:author="axel adigo">
         <w:r>
           <w:rPr>
             <w:rStyle w:val="Aucun"/>
@@ -3287,11 +3446,28 @@
             <w:lang w:val="en-US"/>
             <w14:shadow w14:sx="100000" w14:sy="100000" w14:kx="0" w14:ky="0" w14:algn="tl" w14:blurRad="50800" w14:dist="19050" w14:dir="2700000">
               <w14:srgbClr w14:val="000000">
-                <w14:alpha w14:val="60000"/>
+                <w14:alpha w14:val="39999"/>
               </w14:srgbClr>
             </w14:shadow>
           </w:rPr>
           <w:delText>Account Holder</w:delText>
+        </w:r>
+      </w:del>
+      <w:del w:id="13" w:date="2021-01-30T16:03:45Z" w:author="axel adigo">
+        <w:r>
+          <w:rPr>
+            <w:rStyle w:val="Aucun"/>
+            <w:sz w:val="20"/>
+            <w:szCs w:val="20"/>
+            <w:rtl w:val="0"/>
+            <w:lang w:val="en-US"/>
+            <w14:shadow w14:sx="100000" w14:sy="100000" w14:kx="0" w14:ky="0" w14:algn="tl" w14:blurRad="50800" w14:dist="19050" w14:dir="2700000">
+              <w14:srgbClr w14:val="000000">
+                <w14:alpha w14:val="39999"/>
+              </w14:srgbClr>
+            </w14:shadow>
+          </w:rPr>
+          <w:delText>: STE AVINATO SARL</w:delText>
         </w:r>
       </w:del>
       <w:del w:id="14" w:date="2021-01-30T16:03:45Z" w:author="axel adigo">
@@ -3301,65 +3477,14 @@
             <w:sz w:val="20"/>
             <w:szCs w:val="20"/>
             <w:rtl w:val="0"/>
-            <w:lang w:val="en-US"/>
+            <w:lang w:val="fr-FR"/>
             <w14:shadow w14:sx="100000" w14:sy="100000" w14:kx="0" w14:ky="0" w14:algn="tl" w14:blurRad="50800" w14:dist="19050" w14:dir="2700000">
               <w14:srgbClr w14:val="000000">
-                <w14:alpha w14:val="60000"/>
+                <w14:alpha w14:val="39999"/>
               </w14:srgbClr>
             </w14:shadow>
           </w:rPr>
-          <w:delText xml:space="preserve">: </w:delText>
-        </w:r>
-      </w:del>
-      <w:del w:id="15" w:date="2021-01-30T16:03:45Z" w:author="axel adigo">
-        <w:r>
-          <w:rPr>
-            <w:rStyle w:val="Aucun"/>
-            <w:sz w:val="20"/>
-            <w:szCs w:val="20"/>
-            <w:rtl w:val="0"/>
-            <w:lang w:val="en-US"/>
-            <w14:shadow w14:sx="100000" w14:sy="100000" w14:kx="0" w14:ky="0" w14:algn="tl" w14:blurRad="50800" w14:dist="19050" w14:dir="2700000">
-              <w14:srgbClr w14:val="000000">
-                <w14:alpha w14:val="60000"/>
-              </w14:srgbClr>
-            </w14:shadow>
-          </w:rPr>
-          <w:delText>STE AVINATO SARL</w:delText>
-        </w:r>
-      </w:del>
-      <w:del w:id="16" w:date="2021-01-30T16:03:45Z" w:author="axel adigo">
-        <w:r>
-          <w:rPr>
-            <w:rStyle w:val="Aucun"/>
-            <w:sz w:val="20"/>
-            <w:szCs w:val="20"/>
-            <w:rtl w:val="0"/>
-            <w:lang w:val="fr-FR"/>
-            <w14:shadow w14:sx="100000" w14:sy="100000" w14:kx="0" w14:ky="0" w14:algn="tl" w14:blurRad="50800" w14:dist="19050" w14:dir="2700000">
-              <w14:srgbClr w14:val="000000">
-                <w14:alpha w14:val="60000"/>
-              </w14:srgbClr>
-            </w14:shadow>
-          </w:rPr>
-          <w:delText>{impactedAccount.</w:delText>
-        </w:r>
-      </w:del>
-      <w:del w:id="17" w:date="2021-01-30T16:03:45Z" w:author="axel adigo">
-        <w:r>
-          <w:rPr>
-            <w:rStyle w:val="Aucun"/>
-            <w:sz w:val="20"/>
-            <w:szCs w:val="20"/>
-            <w:rtl w:val="0"/>
-            <w:lang w:val="fr-FR"/>
-            <w14:shadow w14:sx="100000" w14:sy="100000" w14:kx="0" w14:ky="0" w14:algn="tl" w14:blurRad="50800" w14:dist="19050" w14:dir="2700000">
-              <w14:srgbClr w14:val="000000">
-                <w14:alpha w14:val="60000"/>
-              </w14:srgbClr>
-            </w14:shadow>
-          </w:rPr>
-          <w:delText>bankNameholder}</w:delText>
+          <w:delText>{impactedAccount.bankNameholder}</w:delText>
         </w:r>
       </w:del>
     </w:p>
@@ -3369,19 +3494,18 @@
         <w:spacing w:after="0" w:line="240" w:lineRule="auto"/>
         <w:ind w:left="142" w:firstLine="0"/>
         <w:rPr>
-          <w:del w:id="18" w:date="2021-01-30T16:03:45Z" w:author="axel adigo"/>
+          <w:del w:id="15" w:date="2021-01-30T16:03:45Z" w:author="axel adigo"/>
           <w:rStyle w:val="Aucun"/>
           <w:sz w:val="20"/>
           <w:szCs w:val="20"/>
-          <w:lang w:val="en-US"/>
           <w14:shadow w14:sx="100000" w14:sy="100000" w14:kx="0" w14:ky="0" w14:algn="tl" w14:blurRad="50800" w14:dist="19050" w14:dir="2700000">
             <w14:srgbClr w14:val="000000">
-              <w14:alpha w14:val="60000"/>
+              <w14:alpha w14:val="39999"/>
             </w14:srgbClr>
           </w14:shadow>
         </w:rPr>
       </w:pPr>
-      <w:del w:id="19" w:date="2021-01-30T16:03:45Z" w:author="axel adigo">
+      <w:del w:id="16" w:date="2021-01-30T16:03:45Z" w:author="axel adigo">
         <w:r>
           <w:rPr>
             <w:rStyle w:val="Aucun"/>
@@ -3392,14 +3516,14 @@
             <w:lang w:val="en-US"/>
             <w14:shadow w14:sx="100000" w14:sy="100000" w14:kx="0" w14:ky="0" w14:algn="tl" w14:blurRad="50800" w14:dist="19050" w14:dir="2700000">
               <w14:srgbClr w14:val="000000">
-                <w14:alpha w14:val="60000"/>
+                <w14:alpha w14:val="39999"/>
               </w14:srgbClr>
             </w14:shadow>
           </w:rPr>
           <w:delText>Account N</w:delText>
         </w:r>
       </w:del>
-      <w:del w:id="20" w:date="2021-01-30T16:03:45Z" w:author="axel adigo">
+      <w:del w:id="17" w:date="2021-01-30T16:03:45Z" w:author="axel adigo">
         <w:r>
           <w:rPr>
             <w:rStyle w:val="Aucun"/>
@@ -3409,13 +3533,65 @@
             <w:lang w:val="en-US"/>
             <w14:shadow w14:sx="100000" w14:sy="100000" w14:kx="0" w14:ky="0" w14:algn="tl" w14:blurRad="50800" w14:dist="19050" w14:dir="2700000">
               <w14:srgbClr w14:val="000000">
-                <w14:alpha w14:val="60000"/>
+                <w14:alpha w14:val="39999"/>
               </w14:srgbClr>
             </w14:shadow>
           </w:rPr>
           <w:delText>°</w:delText>
         </w:r>
       </w:del>
+      <w:del w:id="18" w:date="2021-01-30T16:03:45Z" w:author="axel adigo">
+        <w:r>
+          <w:rPr>
+            <w:rStyle w:val="Aucun"/>
+            <w:sz w:val="20"/>
+            <w:szCs w:val="20"/>
+            <w:rtl w:val="0"/>
+            <w:lang w:val="en-US"/>
+            <w14:shadow w14:sx="100000" w14:sy="100000" w14:kx="0" w14:ky="0" w14:algn="tl" w14:blurRad="50800" w14:dist="19050" w14:dir="2700000">
+              <w14:srgbClr w14:val="000000">
+                <w14:alpha w14:val="39999"/>
+              </w14:srgbClr>
+            </w14:shadow>
+          </w:rPr>
+          <w:delText>: 043201190030</w:delText>
+        </w:r>
+      </w:del>
+      <w:del w:id="19" w:date="2021-01-30T16:03:45Z" w:author="axel adigo">
+        <w:r>
+          <w:rPr>
+            <w:rStyle w:val="Aucun"/>
+            <w:sz w:val="20"/>
+            <w:szCs w:val="20"/>
+            <w:rtl w:val="0"/>
+            <w:lang w:val="fr-FR"/>
+            <w14:shadow w14:sx="100000" w14:sy="100000" w14:kx="0" w14:ky="0" w14:algn="tl" w14:blurRad="50800" w14:dist="19050" w14:dir="2700000">
+              <w14:srgbClr w14:val="000000">
+                <w14:alpha w14:val="39999"/>
+              </w14:srgbClr>
+            </w14:shadow>
+          </w:rPr>
+          <w:delText>{impactedAccount.bankNamereference}</w:delText>
+        </w:r>
+      </w:del>
+    </w:p>
+    <w:p>
+      <w:pPr>
+        <w:pStyle w:val="Corps A"/>
+        <w:spacing w:after="0" w:line="240" w:lineRule="auto"/>
+        <w:ind w:left="142" w:firstLine="0"/>
+        <w:rPr>
+          <w:del w:id="20" w:date="2021-01-30T16:03:45Z" w:author="axel adigo"/>
+          <w:rStyle w:val="Aucun"/>
+          <w:sz w:val="20"/>
+          <w:szCs w:val="20"/>
+          <w14:shadow w14:sx="100000" w14:sy="100000" w14:kx="0" w14:ky="0" w14:algn="tl" w14:blurRad="50800" w14:dist="19050" w14:dir="2700000">
+            <w14:srgbClr w14:val="000000">
+              <w14:alpha w14:val="39999"/>
+            </w14:srgbClr>
+          </w14:shadow>
+        </w:rPr>
+      </w:pPr>
       <w:del w:id="21" w:date="2021-01-30T16:03:45Z" w:author="axel adigo">
         <w:r>
           <w:rPr>
@@ -3426,14 +3602,32 @@
             <w:lang w:val="en-US"/>
             <w14:shadow w14:sx="100000" w14:sy="100000" w14:kx="0" w14:ky="0" w14:algn="tl" w14:blurRad="50800" w14:dist="19050" w14:dir="2700000">
               <w14:srgbClr w14:val="000000">
-                <w14:alpha w14:val="60000"/>
+                <w14:alpha w14:val="39999"/>
               </w14:srgbClr>
             </w14:shadow>
           </w:rPr>
-          <w:delText xml:space="preserve">: </w:delText>
+          <w:delText xml:space="preserve">                          </w:delText>
         </w:r>
       </w:del>
       <w:del w:id="22" w:date="2021-01-30T16:03:45Z" w:author="axel adigo">
+        <w:r>
+          <w:rPr>
+            <w:rStyle w:val="Aucun"/>
+            <w:sz w:val="20"/>
+            <w:szCs w:val="20"/>
+            <w:u w:val="single"/>
+            <w:rtl w:val="0"/>
+            <w:lang w:val="en-US"/>
+            <w14:shadow w14:sx="100000" w14:sy="100000" w14:kx="0" w14:ky="0" w14:algn="tl" w14:blurRad="50800" w14:dist="19050" w14:dir="2700000">
+              <w14:srgbClr w14:val="000000">
+                <w14:alpha w14:val="39999"/>
+              </w14:srgbClr>
+            </w14:shadow>
+          </w:rPr>
+          <w:delText>SWIFT Code</w:delText>
+        </w:r>
+      </w:del>
+      <w:del w:id="23" w:date="2021-01-30T16:03:45Z" w:author="axel adigo">
         <w:r>
           <w:rPr>
             <w:rStyle w:val="Aucun"/>
@@ -3443,28 +3637,11 @@
             <w:lang w:val="en-US"/>
             <w14:shadow w14:sx="100000" w14:sy="100000" w14:kx="0" w14:ky="0" w14:algn="tl" w14:blurRad="50800" w14:dist="19050" w14:dir="2700000">
               <w14:srgbClr w14:val="000000">
-                <w14:alpha w14:val="60000"/>
+                <w14:alpha w14:val="39999"/>
               </w14:srgbClr>
             </w14:shadow>
           </w:rPr>
-          <w:delText>043201190030</w:delText>
-        </w:r>
-      </w:del>
-      <w:del w:id="23" w:date="2021-01-30T16:03:45Z" w:author="axel adigo">
-        <w:r>
-          <w:rPr>
-            <w:rStyle w:val="Aucun"/>
-            <w:sz w:val="20"/>
-            <w:szCs w:val="20"/>
-            <w:rtl w:val="0"/>
-            <w:lang w:val="fr-FR"/>
-            <w14:shadow w14:sx="100000" w14:sy="100000" w14:kx="0" w14:ky="0" w14:algn="tl" w14:blurRad="50800" w14:dist="19050" w14:dir="2700000">
-              <w14:srgbClr w14:val="000000">
-                <w14:alpha w14:val="60000"/>
-              </w14:srgbClr>
-            </w14:shadow>
-          </w:rPr>
-          <w:delText>{impactedAccount.</w:delText>
+          <w:delText>: ATTGTGTGXXX</w:delText>
         </w:r>
       </w:del>
       <w:del w:id="24" w:date="2021-01-30T16:03:45Z" w:author="axel adigo">
@@ -3477,11 +3654,11 @@
             <w:lang w:val="fr-FR"/>
             <w14:shadow w14:sx="100000" w14:sy="100000" w14:kx="0" w14:ky="0" w14:algn="tl" w14:blurRad="50800" w14:dist="19050" w14:dir="2700000">
               <w14:srgbClr w14:val="000000">
-                <w14:alpha w14:val="60000"/>
+                <w14:alpha w14:val="39999"/>
               </w14:srgbClr>
             </w14:shadow>
           </w:rPr>
-          <w:delText>bankNamereference}</w:delText>
+          <w:delText>{impactedAccount.bankNameswiftCode}</w:delText>
         </w:r>
       </w:del>
     </w:p>
@@ -3495,10 +3672,9 @@
           <w:rStyle w:val="Aucun"/>
           <w:sz w:val="20"/>
           <w:szCs w:val="20"/>
-          <w:lang w:val="en-US"/>
           <w14:shadow w14:sx="100000" w14:sy="100000" w14:kx="0" w14:ky="0" w14:algn="tl" w14:blurRad="50800" w14:dist="19050" w14:dir="2700000">
             <w14:srgbClr w14:val="000000">
-              <w14:alpha w14:val="60000"/>
+              <w14:alpha w14:val="39999"/>
             </w14:srgbClr>
           </w14:shadow>
         </w:rPr>
@@ -3513,31 +3689,14 @@
             <w:lang w:val="en-US"/>
             <w14:shadow w14:sx="100000" w14:sy="100000" w14:kx="0" w14:ky="0" w14:algn="tl" w14:blurRad="50800" w14:dist="19050" w14:dir="2700000">
               <w14:srgbClr w14:val="000000">
-                <w14:alpha w14:val="60000"/>
+                <w14:alpha w14:val="39999"/>
               </w14:srgbClr>
             </w14:shadow>
           </w:rPr>
-          <w:delText xml:space="preserve">            </w:delText>
+          <w:delText xml:space="preserve">                          </w:delText>
         </w:r>
       </w:del>
       <w:del w:id="27" w:date="2021-01-30T16:03:45Z" w:author="axel adigo">
-        <w:r>
-          <w:rPr>
-            <w:rStyle w:val="Aucun"/>
-            <w:sz w:val="20"/>
-            <w:szCs w:val="20"/>
-            <w:rtl w:val="0"/>
-            <w:lang w:val="en-US"/>
-            <w14:shadow w14:sx="100000" w14:sy="100000" w14:kx="0" w14:ky="0" w14:algn="tl" w14:blurRad="50800" w14:dist="19050" w14:dir="2700000">
-              <w14:srgbClr w14:val="000000">
-                <w14:alpha w14:val="60000"/>
-              </w14:srgbClr>
-            </w14:shadow>
-          </w:rPr>
-          <w:delText xml:space="preserve">              </w:delText>
-        </w:r>
-      </w:del>
-      <w:del w:id="28" w:date="2021-01-30T16:03:45Z" w:author="axel adigo">
         <w:r>
           <w:rPr>
             <w:rStyle w:val="Aucun"/>
@@ -3548,11 +3707,28 @@
             <w:lang w:val="en-US"/>
             <w14:shadow w14:sx="100000" w14:sy="100000" w14:kx="0" w14:ky="0" w14:algn="tl" w14:blurRad="50800" w14:dist="19050" w14:dir="2700000">
               <w14:srgbClr w14:val="000000">
-                <w14:alpha w14:val="60000"/>
+                <w14:alpha w14:val="39999"/>
               </w14:srgbClr>
             </w14:shadow>
           </w:rPr>
-          <w:delText>SWIFT Code</w:delText>
+          <w:delText>RIB</w:delText>
+        </w:r>
+      </w:del>
+      <w:del w:id="28" w:date="2021-01-30T16:03:45Z" w:author="axel adigo">
+        <w:r>
+          <w:rPr>
+            <w:rStyle w:val="Aucun"/>
+            <w:sz w:val="20"/>
+            <w:szCs w:val="20"/>
+            <w:rtl w:val="0"/>
+            <w:lang w:val="en-US"/>
+            <w14:shadow w14:sx="100000" w14:sy="100000" w14:kx="0" w14:ky="0" w14:algn="tl" w14:blurRad="50800" w14:dist="19050" w14:dir="2700000">
+              <w14:srgbClr w14:val="000000">
+                <w14:alpha w14:val="39999"/>
+              </w14:srgbClr>
+            </w14:shadow>
+          </w:rPr>
+          <w:delText>: 14</w:delText>
         </w:r>
       </w:del>
       <w:del w:id="29" w:date="2021-01-30T16:03:45Z" w:author="axel adigo">
@@ -3562,204 +3738,14 @@
             <w:sz w:val="20"/>
             <w:szCs w:val="20"/>
             <w:rtl w:val="0"/>
-            <w:lang w:val="en-US"/>
+            <w:lang w:val="fr-FR"/>
             <w14:shadow w14:sx="100000" w14:sy="100000" w14:kx="0" w14:ky="0" w14:algn="tl" w14:blurRad="50800" w14:dist="19050" w14:dir="2700000">
               <w14:srgbClr w14:val="000000">
-                <w14:alpha w14:val="60000"/>
+                <w14:alpha w14:val="39999"/>
               </w14:srgbClr>
             </w14:shadow>
           </w:rPr>
-          <w:delText xml:space="preserve">: </w:delText>
-        </w:r>
-      </w:del>
-      <w:del w:id="30" w:date="2021-01-30T16:03:45Z" w:author="axel adigo">
-        <w:r>
-          <w:rPr>
-            <w:rStyle w:val="Aucun"/>
-            <w:sz w:val="20"/>
-            <w:szCs w:val="20"/>
-            <w:rtl w:val="0"/>
-            <w:lang w:val="en-US"/>
-            <w14:shadow w14:sx="100000" w14:sy="100000" w14:kx="0" w14:ky="0" w14:algn="tl" w14:blurRad="50800" w14:dist="19050" w14:dir="2700000">
-              <w14:srgbClr w14:val="000000">
-                <w14:alpha w14:val="60000"/>
-              </w14:srgbClr>
-            </w14:shadow>
-          </w:rPr>
-          <w:delText>ATTGTGTGXXX</w:delText>
-        </w:r>
-      </w:del>
-      <w:del w:id="31" w:date="2021-01-30T16:03:45Z" w:author="axel adigo">
-        <w:r>
-          <w:rPr>
-            <w:rStyle w:val="Aucun"/>
-            <w:sz w:val="20"/>
-            <w:szCs w:val="20"/>
-            <w:rtl w:val="0"/>
-            <w:lang w:val="fr-FR"/>
-            <w14:shadow w14:sx="100000" w14:sy="100000" w14:kx="0" w14:ky="0" w14:algn="tl" w14:blurRad="50800" w14:dist="19050" w14:dir="2700000">
-              <w14:srgbClr w14:val="000000">
-                <w14:alpha w14:val="60000"/>
-              </w14:srgbClr>
-            </w14:shadow>
-          </w:rPr>
-          <w:delText>{impactedAccount.</w:delText>
-        </w:r>
-      </w:del>
-      <w:del w:id="32" w:date="2021-01-30T16:03:45Z" w:author="axel adigo">
-        <w:r>
-          <w:rPr>
-            <w:rStyle w:val="Aucun"/>
-            <w:sz w:val="20"/>
-            <w:szCs w:val="20"/>
-            <w:rtl w:val="0"/>
-            <w:lang w:val="fr-FR"/>
-            <w14:shadow w14:sx="100000" w14:sy="100000" w14:kx="0" w14:ky="0" w14:algn="tl" w14:blurRad="50800" w14:dist="19050" w14:dir="2700000">
-              <w14:srgbClr w14:val="000000">
-                <w14:alpha w14:val="60000"/>
-              </w14:srgbClr>
-            </w14:shadow>
-          </w:rPr>
-          <w:delText>bankNameswiftCode}</w:delText>
-        </w:r>
-      </w:del>
-    </w:p>
-    <w:p>
-      <w:pPr>
-        <w:pStyle w:val="Corps A"/>
-        <w:spacing w:after="0" w:line="240" w:lineRule="auto"/>
-        <w:ind w:left="142" w:firstLine="0"/>
-        <w:rPr>
-          <w:del w:id="33" w:date="2021-01-30T16:03:45Z" w:author="axel adigo"/>
-          <w:rStyle w:val="Aucun"/>
-          <w:sz w:val="20"/>
-          <w:szCs w:val="20"/>
-          <w:lang w:val="en-US"/>
-          <w14:shadow w14:sx="100000" w14:sy="100000" w14:kx="0" w14:ky="0" w14:algn="tl" w14:blurRad="50800" w14:dist="19050" w14:dir="2700000">
-            <w14:srgbClr w14:val="000000">
-              <w14:alpha w14:val="60000"/>
-            </w14:srgbClr>
-          </w14:shadow>
-        </w:rPr>
-      </w:pPr>
-      <w:del w:id="34" w:date="2021-01-30T16:03:45Z" w:author="axel adigo">
-        <w:r>
-          <w:rPr>
-            <w:rStyle w:val="Aucun"/>
-            <w:sz w:val="20"/>
-            <w:szCs w:val="20"/>
-            <w:rtl w:val="0"/>
-            <w:lang w:val="en-US"/>
-            <w14:shadow w14:sx="100000" w14:sy="100000" w14:kx="0" w14:ky="0" w14:algn="tl" w14:blurRad="50800" w14:dist="19050" w14:dir="2700000">
-              <w14:srgbClr w14:val="000000">
-                <w14:alpha w14:val="60000"/>
-              </w14:srgbClr>
-            </w14:shadow>
-          </w:rPr>
-          <w:delText xml:space="preserve">            </w:delText>
-        </w:r>
-      </w:del>
-      <w:del w:id="35" w:date="2021-01-30T16:03:45Z" w:author="axel adigo">
-        <w:r>
-          <w:rPr>
-            <w:rStyle w:val="Aucun"/>
-            <w:sz w:val="20"/>
-            <w:szCs w:val="20"/>
-            <w:rtl w:val="0"/>
-            <w:lang w:val="en-US"/>
-            <w14:shadow w14:sx="100000" w14:sy="100000" w14:kx="0" w14:ky="0" w14:algn="tl" w14:blurRad="50800" w14:dist="19050" w14:dir="2700000">
-              <w14:srgbClr w14:val="000000">
-                <w14:alpha w14:val="60000"/>
-              </w14:srgbClr>
-            </w14:shadow>
-          </w:rPr>
-          <w:delText xml:space="preserve">              </w:delText>
-        </w:r>
-      </w:del>
-      <w:del w:id="36" w:date="2021-01-30T16:03:45Z" w:author="axel adigo">
-        <w:r>
-          <w:rPr>
-            <w:rStyle w:val="Aucun"/>
-            <w:sz w:val="20"/>
-            <w:szCs w:val="20"/>
-            <w:u w:val="single"/>
-            <w:rtl w:val="0"/>
-            <w:lang w:val="en-US"/>
-            <w14:shadow w14:sx="100000" w14:sy="100000" w14:kx="0" w14:ky="0" w14:algn="tl" w14:blurRad="50800" w14:dist="19050" w14:dir="2700000">
-              <w14:srgbClr w14:val="000000">
-                <w14:alpha w14:val="60000"/>
-              </w14:srgbClr>
-            </w14:shadow>
-          </w:rPr>
-          <w:delText>RIB</w:delText>
-        </w:r>
-      </w:del>
-      <w:del w:id="37" w:date="2021-01-30T16:03:45Z" w:author="axel adigo">
-        <w:r>
-          <w:rPr>
-            <w:rStyle w:val="Aucun"/>
-            <w:sz w:val="20"/>
-            <w:szCs w:val="20"/>
-            <w:rtl w:val="0"/>
-            <w:lang w:val="en-US"/>
-            <w14:shadow w14:sx="100000" w14:sy="100000" w14:kx="0" w14:ky="0" w14:algn="tl" w14:blurRad="50800" w14:dist="19050" w14:dir="2700000">
-              <w14:srgbClr w14:val="000000">
-                <w14:alpha w14:val="60000"/>
-              </w14:srgbClr>
-            </w14:shadow>
-          </w:rPr>
-          <w:delText xml:space="preserve">: </w:delText>
-        </w:r>
-      </w:del>
-      <w:del w:id="38" w:date="2021-01-30T16:03:45Z" w:author="axel adigo">
-        <w:r>
-          <w:rPr>
-            <w:rStyle w:val="Aucun"/>
-            <w:sz w:val="20"/>
-            <w:szCs w:val="20"/>
-            <w:rtl w:val="0"/>
-            <w:lang w:val="en-US"/>
-            <w14:shadow w14:sx="100000" w14:sy="100000" w14:kx="0" w14:ky="0" w14:algn="tl" w14:blurRad="50800" w14:dist="19050" w14:dir="2700000">
-              <w14:srgbClr w14:val="000000">
-                <w14:alpha w14:val="60000"/>
-              </w14:srgbClr>
-            </w14:shadow>
-          </w:rPr>
-          <w:delText>14</w:delText>
-        </w:r>
-      </w:del>
-      <w:del w:id="39" w:date="2021-01-30T16:03:45Z" w:author="axel adigo">
-        <w:r>
-          <w:rPr>
-            <w:rStyle w:val="Aucun"/>
-            <w:sz w:val="20"/>
-            <w:szCs w:val="20"/>
-            <w:rtl w:val="0"/>
-            <w:lang w:val="fr-FR"/>
-            <w14:shadow w14:sx="100000" w14:sy="100000" w14:kx="0" w14:ky="0" w14:algn="tl" w14:blurRad="50800" w14:dist="19050" w14:dir="2700000">
-              <w14:srgbClr w14:val="000000">
-                <w14:alpha w14:val="60000"/>
-              </w14:srgbClr>
-            </w14:shadow>
-          </w:rPr>
-          <w:delText>{impactedAccount.</w:delText>
-        </w:r>
-      </w:del>
-      <w:del w:id="40" w:date="2021-01-30T16:03:45Z" w:author="axel adigo">
-        <w:r>
-          <w:rPr>
-            <w:rStyle w:val="Aucun"/>
-            <w:sz w:val="20"/>
-            <w:szCs w:val="20"/>
-            <w:rtl w:val="0"/>
-            <w:lang w:val="fr-FR"/>
-            <w14:shadow w14:sx="100000" w14:sy="100000" w14:kx="0" w14:ky="0" w14:algn="tl" w14:blurRad="50800" w14:dist="19050" w14:dir="2700000">
-              <w14:srgbClr w14:val="000000">
-                <w14:alpha w14:val="60000"/>
-              </w14:srgbClr>
-            </w14:shadow>
-          </w:rPr>
-          <w:delText>bankNamerib}</w:delText>
+          <w:delText>{impactedAccount.bankNamerib}</w:delText>
         </w:r>
       </w:del>
     </w:p>
@@ -3776,7 +3762,7 @@
           <w:bidi w:val="0"/>
         </w:sectPr>
       </w:pPr>
-      <w:del w:id="41" w:date="2021-01-30T16:03:45Z" w:author="axel adigo">
+      <w:del w:id="30" w:date="2021-01-30T16:03:45Z" w:author="axel adigo">
         <w:r>
           <w:rPr>
             <w:rStyle w:val="Aucun"/>
@@ -3786,31 +3772,14 @@
             <w:lang w:val="en-US"/>
             <w14:shadow w14:sx="100000" w14:sy="100000" w14:kx="0" w14:ky="0" w14:algn="tl" w14:blurRad="50800" w14:dist="19050" w14:dir="2700000">
               <w14:srgbClr w14:val="000000">
-                <w14:alpha w14:val="60000"/>
+                <w14:alpha w14:val="39999"/>
               </w14:srgbClr>
             </w14:shadow>
           </w:rPr>
-          <w:delText xml:space="preserve">            </w:delText>
+          <w:delText xml:space="preserve">                          </w:delText>
         </w:r>
       </w:del>
-      <w:del w:id="42" w:date="2021-01-30T16:03:45Z" w:author="axel adigo">
-        <w:r>
-          <w:rPr>
-            <w:rStyle w:val="Aucun"/>
-            <w:sz w:val="20"/>
-            <w:szCs w:val="20"/>
-            <w:rtl w:val="0"/>
-            <w:lang w:val="en-US"/>
-            <w14:shadow w14:sx="100000" w14:sy="100000" w14:kx="0" w14:ky="0" w14:algn="tl" w14:blurRad="50800" w14:dist="19050" w14:dir="2700000">
-              <w14:srgbClr w14:val="000000">
-                <w14:alpha w14:val="60000"/>
-              </w14:srgbClr>
-            </w14:shadow>
-          </w:rPr>
-          <w:delText xml:space="preserve">              </w:delText>
-        </w:r>
-      </w:del>
-      <w:del w:id="43" w:date="2021-01-30T16:03:45Z" w:author="axel adigo">
+      <w:del w:id="31" w:date="2021-01-30T16:03:45Z" w:author="axel adigo">
         <w:r>
           <w:rPr>
             <w:rStyle w:val="Aucun"/>
@@ -3821,14 +3790,14 @@
             <w:lang w:val="en-US"/>
             <w14:shadow w14:sx="100000" w14:sy="100000" w14:kx="0" w14:ky="0" w14:algn="tl" w14:blurRad="50800" w14:dist="19050" w14:dir="2700000">
               <w14:srgbClr w14:val="000000">
-                <w14:alpha w14:val="60000"/>
+                <w14:alpha w14:val="39999"/>
               </w14:srgbClr>
             </w14:shadow>
           </w:rPr>
           <w:delText>IBAN</w:delText>
         </w:r>
       </w:del>
-      <w:del w:id="44" w:date="2021-01-30T16:03:45Z" w:author="axel adigo">
+      <w:del w:id="32" w:date="2021-01-30T16:03:45Z" w:author="axel adigo">
         <w:r>
           <w:rPr>
             <w:rStyle w:val="Aucun"/>
@@ -3838,62 +3807,11 @@
             <w:lang w:val="en-US"/>
             <w14:shadow w14:sx="100000" w14:sy="100000" w14:kx="0" w14:ky="0" w14:algn="tl" w14:blurRad="50800" w14:dist="19050" w14:dir="2700000">
               <w14:srgbClr w14:val="000000">
-                <w14:alpha w14:val="60000"/>
+                <w14:alpha w14:val="39999"/>
               </w14:srgbClr>
             </w14:shadow>
           </w:rPr>
-          <w:delText xml:space="preserve">: </w:delText>
-        </w:r>
-      </w:del>
-      <w:del w:id="45" w:date="2021-01-30T16:03:45Z" w:author="axel adigo">
-        <w:r>
-          <w:rPr>
-            <w:rStyle w:val="Aucun"/>
-            <w:sz w:val="20"/>
-            <w:szCs w:val="20"/>
-            <w:rtl w:val="0"/>
-            <w:lang w:val="en-US"/>
-            <w14:shadow w14:sx="100000" w14:sy="100000" w14:kx="0" w14:ky="0" w14:algn="tl" w14:blurRad="50800" w14:dist="19050" w14:dir="2700000">
-              <w14:srgbClr w14:val="000000">
-                <w14:alpha w14:val="60000"/>
-              </w14:srgbClr>
-            </w14:shadow>
-          </w:rPr>
-          <w:delText>TG53 TG13 8010 1004 3201 1900 3014</w:delText>
-        </w:r>
-      </w:del>
-      <w:del w:id="46" w:date="2021-01-30T16:03:45Z" w:author="axel adigo">
-        <w:r>
-          <w:rPr>
-            <w:rStyle w:val="Aucun"/>
-            <w:sz w:val="20"/>
-            <w:szCs w:val="20"/>
-            <w:rtl w:val="0"/>
-            <w:lang w:val="en-US"/>
-            <w14:shadow w14:sx="100000" w14:sy="100000" w14:kx="0" w14:ky="0" w14:algn="tl" w14:blurRad="50800" w14:dist="19050" w14:dir="2700000">
-              <w14:srgbClr w14:val="000000">
-                <w14:alpha w14:val="60000"/>
-              </w14:srgbClr>
-            </w14:shadow>
-          </w:rPr>
-          <w:delText>{impactedAccount.</w:delText>
-        </w:r>
-      </w:del>
-      <w:del w:id="47" w:date="2021-01-30T16:03:45Z" w:author="axel adigo">
-        <w:r>
-          <w:rPr>
-            <w:rStyle w:val="Aucun"/>
-            <w:sz w:val="20"/>
-            <w:szCs w:val="20"/>
-            <w:rtl w:val="0"/>
-            <w:lang w:val="en-US"/>
-            <w14:shadow w14:sx="100000" w14:sy="100000" w14:kx="0" w14:ky="0" w14:algn="tl" w14:blurRad="50800" w14:dist="19050" w14:dir="2700000">
-              <w14:srgbClr w14:val="000000">
-                <w14:alpha w14:val="60000"/>
-              </w14:srgbClr>
-            </w14:shadow>
-          </w:rPr>
-          <w:delText>bankNameiban}</w:delText>
+          <w:delText>: TG53 TG13 8010 1004 3201 1900 3014{impactedAccount.bankNameiban}</w:delText>
         </w:r>
       </w:del>
     </w:p>
@@ -3915,8 +3833,9 @@
         <w:pStyle w:val="Corps A"/>
         <w:spacing w:after="0"/>
         <w:ind w:right="537"/>
+        <w:jc w:val="right"/>
         <w:rPr>
-          <w:del w:id="48" w:date="2021-01-30T16:02:59Z" w:author="axel adigo"/>
+          <w:del w:id="33" w:date="2021-03-20T05:57:01Z" w:author="axel adigo"/>
           <w:rStyle w:val="Aucun A"/>
           <w:b w:val="1"/>
           <w:bCs w:val="1"/>
@@ -3929,9 +3848,9 @@
         <w:pStyle w:val="Corps A"/>
         <w:spacing w:after="0"/>
         <w:ind w:right="254"/>
-        <w:jc w:val="center"/>
+        <w:jc w:val="right"/>
         <w:rPr>
-          <w:del w:id="49" w:date="2021-01-30T16:02:59Z" w:author="axel adigo"/>
+          <w:del w:id="34" w:date="2021-03-20T05:57:01Z" w:author="axel adigo"/>
           <w:rStyle w:val="Aucun A"/>
           <w:b w:val="1"/>
           <w:bCs w:val="1"/>
@@ -3944,9 +3863,9 @@
         <w:pStyle w:val="Corps A"/>
         <w:spacing w:after="0"/>
         <w:ind w:right="254"/>
-        <w:jc w:val="center"/>
+        <w:jc w:val="right"/>
         <w:rPr>
-          <w:del w:id="50" w:date="2021-01-30T16:02:59Z" w:author="axel adigo"/>
+          <w:del w:id="35" w:date="2021-03-20T05:57:01Z" w:author="axel adigo"/>
           <w:rStyle w:val="Aucun A"/>
           <w:b w:val="1"/>
           <w:bCs w:val="1"/>
@@ -3962,7 +3881,7 @@
         </w:tabs>
         <w:spacing w:after="0"/>
         <w:ind w:left="284" w:right="254" w:firstLine="0"/>
-        <w:jc w:val="center"/>
+        <w:jc w:val="right"/>
         <w:rPr>
           <w:rStyle w:val="Aucun"/>
           <w:rFonts w:ascii="Calibri" w:cs="Calibri" w:hAnsi="Calibri" w:eastAsia="Calibri"/>
@@ -3980,6 +3899,27 @@
           </w14:textFill>
         </w:rPr>
       </w:pPr>
+      <w:del w:id="36" w:date="2021-03-20T05:57:01Z" w:author="axel adigo">
+        <w:r>
+          <w:rPr>
+            <w:rStyle w:val="Aucun"/>
+            <w:rFonts w:ascii="Calibri" w:cs="Calibri" w:hAnsi="Calibri" w:eastAsia="Calibri"/>
+            <w:b w:val="1"/>
+            <w:bCs w:val="1"/>
+            <w:outline w:val="0"/>
+            <w:color w:val="111111"/>
+            <w:u w:color="111111"/>
+            <w:rtl w:val="0"/>
+            <w:lang w:val="en-US"/>
+            <w14:textFill>
+              <w14:solidFill>
+                <w14:srgbClr w14:val="111111"/>
+              </w14:solidFill>
+            </w14:textFill>
+          </w:rPr>
+          <w:delText xml:space="preserve">MASTER </w:delText>
+        </w:r>
+      </w:del>
       <w:r>
         <w:rPr>
           <w:rStyle w:val="Aucun"/>
@@ -3997,7 +3937,47 @@
             </w14:solidFill>
           </w14:textFill>
         </w:rPr>
-        <w:t>MASTER                                                                                                                                                                         Manager</w:t>
+        <w:t xml:space="preserve">                                                                                                                                                                        </w:t>
+      </w:r>
+      <w:del w:id="37" w:date="2021-03-20T05:57:06Z" w:author="axel adigo">
+        <w:r>
+          <w:rPr>
+            <w:rStyle w:val="Aucun"/>
+            <w:rFonts w:ascii="Calibri" w:cs="Calibri" w:hAnsi="Calibri" w:eastAsia="Calibri"/>
+            <w:b w:val="1"/>
+            <w:bCs w:val="1"/>
+            <w:outline w:val="0"/>
+            <w:color w:val="111111"/>
+            <w:u w:color="111111"/>
+            <w:rtl w:val="0"/>
+            <w:lang w:val="en-US"/>
+            <w14:textFill>
+              <w14:solidFill>
+                <w14:srgbClr w14:val="111111"/>
+              </w14:solidFill>
+            </w14:textFill>
+          </w:rPr>
+          <w:delText>Manager</w:delText>
+        </w:r>
+      </w:del>
+      <w:r>
+        <w:rPr>
+          <w:rStyle w:val="Aucun"/>
+          <w:rFonts w:ascii="Calibri" w:cs="Calibri" w:hAnsi="Calibri" w:eastAsia="Calibri"/>
+          <w:b w:val="1"/>
+          <w:bCs w:val="1"/>
+          <w:outline w:val="0"/>
+          <w:color w:val="111111"/>
+          <w:u w:color="111111"/>
+          <w:rtl w:val="0"/>
+          <w:lang w:val="en-US"/>
+          <w14:textFill>
+            <w14:solidFill>
+              <w14:srgbClr w14:val="111111"/>
+            </w14:solidFill>
+          </w14:textFill>
+        </w:rPr>
+        <w:t>{ourSignatoryFunction}</w:t>
       </w:r>
     </w:p>
     <w:p>
@@ -4047,7 +4027,7 @@
         </w:rPr>
         <w:t xml:space="preserve">                                                                                                                                                  </w:t>
       </w:r>
-      <w:del w:id="51" w:date="2021-01-30T16:02:55Z" w:author="axel adigo">
+      <w:del w:id="38" w:date="2021-01-30T16:02:55Z" w:author="axel adigo">
         <w:r>
           <w:rPr>
             <w:rStyle w:val="Aucun"/>
@@ -4069,7 +4049,7 @@
           <w:delText xml:space="preserve">             sylvain</w:delText>
         </w:r>
       </w:del>
-      <w:del w:id="52" w:date="2021-01-30T16:02:55Z" w:author="axel adigo">
+      <w:del w:id="39" w:date="2021-01-30T16:02:55Z" w:author="axel adigo">
         <w:r>
           <w:rPr>
             <w:rStyle w:val="Aucun"/>
@@ -4735,6 +4715,10 @@
       <w:szCs w:val="24"/>
       <w:u w:val="none" w:color="000000"/>
       <w:vertAlign w:val="baseline"/>
+      <w14:textOutline w14:w="12700" w14:cap="flat">
+        <w14:noFill/>
+        <w14:miter w14:lim="400000"/>
+      </w14:textOutline>
       <w14:textFill>
         <w14:solidFill>
           <w14:srgbClr w14:val="000000"/>
@@ -4871,6 +4855,48 @@
   <w:style w:type="paragraph" w:styleId="Corps C A A A A A">
     <w:name w:val="Corps C A A A A A"/>
     <w:next w:val="Corps C A A A A A"/>
+    <w:pPr>
+      <w:keepNext w:val="0"/>
+      <w:keepLines w:val="0"/>
+      <w:pageBreakBefore w:val="0"/>
+      <w:widowControl w:val="1"/>
+      <w:shd w:val="clear" w:color="auto" w:fill="auto"/>
+      <w:suppressAutoHyphens w:val="0"/>
+      <w:bidi w:val="0"/>
+      <w:spacing w:before="0" w:after="0" w:line="240" w:lineRule="auto"/>
+      <w:ind w:left="0" w:right="0" w:firstLine="0"/>
+      <w:jc w:val="left"/>
+      <w:outlineLvl w:val="9"/>
+    </w:pPr>
+    <w:rPr>
+      <w:rFonts w:ascii="Times New Roman" w:cs="Times New Roman" w:hAnsi="Times New Roman" w:eastAsia="Times New Roman"/>
+      <w:b w:val="0"/>
+      <w:bCs w:val="0"/>
+      <w:i w:val="0"/>
+      <w:iCs w:val="0"/>
+      <w:caps w:val="0"/>
+      <w:smallCaps w:val="0"/>
+      <w:strike w:val="0"/>
+      <w:dstrike w:val="0"/>
+      <w:outline w:val="0"/>
+      <w:color w:val="000000"/>
+      <w:spacing w:val="0"/>
+      <w:kern w:val="0"/>
+      <w:position w:val="0"/>
+      <w:sz w:val="24"/>
+      <w:szCs w:val="24"/>
+      <w:u w:val="none" w:color="000000"/>
+      <w:vertAlign w:val="baseline"/>
+      <w14:textFill>
+        <w14:solidFill>
+          <w14:srgbClr w14:val="000000"/>
+        </w14:solidFill>
+      </w14:textFill>
+    </w:rPr>
+  </w:style>
+  <w:style w:type="paragraph" w:styleId="Corps C A A A A A A">
+    <w:name w:val="Corps C A A A A A A"/>
+    <w:next w:val="Corps C A A A A A A"/>
     <w:pPr>
       <w:keepNext w:val="0"/>
       <w:keepLines w:val="0"/>

</xml_diff>